<commit_message>
Changes to A4, based on the feedback received
</commit_message>
<xml_diff>
--- a/Artefactos/A5/A5.docx
+++ b/Artefactos/A5/A5.docx
@@ -1331,14 +1331,7 @@
                 <w:rFonts w:cstheme="minorHAnsi"/>
                 <w:lang w:val="en-US"/>
               </w:rPr>
-              <w:t>≤ 100</w:t>
-            </w:r>
-            <w:r>
-              <w:rPr>
-                <w:rFonts w:cstheme="minorHAnsi"/>
-                <w:lang w:val="en-US"/>
-              </w:rPr>
-              <w:t xml:space="preserve">, </w:t>
+              <w:t xml:space="preserve">≤ 100, </w:t>
             </w:r>
             <w:proofErr w:type="spellStart"/>
             <w:r>
@@ -1690,13 +1683,7 @@
               <w:rPr>
                 <w:lang w:val="en-US"/>
               </w:rPr>
-              <w:t>id_</w:t>
-            </w:r>
-            <w:r>
-              <w:rPr>
-                <w:lang w:val="en-US"/>
-              </w:rPr>
-              <w:t>board</w:t>
+              <w:t>id_board</w:t>
             </w:r>
             <w:proofErr w:type="spellEnd"/>
             <w:r>
@@ -1735,7 +1722,105 @@
               <w:rPr>
                 <w:lang w:val="en-US"/>
               </w:rPr>
-              <w:t xml:space="preserve"> user</w:t>
+              <w:t xml:space="preserve"> user)</w:t>
+            </w:r>
+          </w:p>
+        </w:tc>
+      </w:tr>
+      <w:tr>
+        <w:tc>
+          <w:tcPr>
+            <w:cnfStyle w:val="001000000000" w:firstRow="0" w:lastRow="0" w:firstColumn="1" w:lastColumn="0" w:oddVBand="0" w:evenVBand="0" w:oddHBand="0" w:evenHBand="0" w:firstRowFirstColumn="0" w:firstRowLastColumn="0" w:lastRowFirstColumn="0" w:lastRowLastColumn="0"/>
+            <w:tcW w:w="704" w:type="dxa"/>
+          </w:tcPr>
+          <w:p>
+            <w:pPr>
+              <w:rPr>
+                <w:lang w:val="en-US"/>
+              </w:rPr>
+            </w:pPr>
+            <w:r>
+              <w:rPr>
+                <w:lang w:val="en-US"/>
+              </w:rPr>
+              <w:t>R13</w:t>
+            </w:r>
+          </w:p>
+        </w:tc>
+        <w:tc>
+          <w:tcPr>
+            <w:tcW w:w="7790" w:type="dxa"/>
+          </w:tcPr>
+          <w:p>
+            <w:pPr>
+              <w:cnfStyle w:val="000000000000" w:firstRow="0" w:lastRow="0" w:firstColumn="0" w:lastColumn="0" w:oddVBand="0" w:evenVBand="0" w:oddHBand="0" w:evenHBand="0" w:firstRowFirstColumn="0" w:firstRowLastColumn="0" w:lastRowFirstColumn="0" w:lastRowLastColumn="0"/>
+              <w:rPr>
+                <w:lang w:val="en-US"/>
+              </w:rPr>
+            </w:pPr>
+            <w:proofErr w:type="spellStart"/>
+            <w:r>
+              <w:rPr>
+                <w:lang w:val="en-US"/>
+              </w:rPr>
+              <w:t>Profile_</w:t>
+            </w:r>
+            <w:proofErr w:type="gramStart"/>
+            <w:r>
+              <w:rPr>
+                <w:lang w:val="en-US"/>
+              </w:rPr>
+              <w:t>picture</w:t>
+            </w:r>
+            <w:proofErr w:type="spellEnd"/>
+            <w:r>
+              <w:rPr>
+                <w:lang w:val="en-US"/>
+              </w:rPr>
+              <w:t>(</w:t>
+            </w:r>
+            <w:proofErr w:type="spellStart"/>
+            <w:proofErr w:type="gramEnd"/>
+            <w:r>
+              <w:rPr>
+                <w:u w:val="single"/>
+                <w:lang w:val="en-US"/>
+              </w:rPr>
+              <w:t>id_image</w:t>
+            </w:r>
+            <w:r>
+              <w:rPr>
+                <w:lang w:val="en-US"/>
+              </w:rPr>
+              <w:t>,</w:t>
+            </w:r>
+            <w:r>
+              <w:rPr>
+                <w:u w:val="single"/>
+                <w:lang w:val="en-US"/>
+              </w:rPr>
+              <w:t>id_user</w:t>
+            </w:r>
+            <w:proofErr w:type="spellEnd"/>
+            <w:r>
+              <w:rPr>
+                <w:u w:val="single"/>
+                <w:lang w:val="en-US"/>
+              </w:rPr>
+              <w:t>,</w:t>
+            </w:r>
+            <w:r>
+              <w:rPr>
+                <w:lang w:val="en-US"/>
+              </w:rPr>
+              <w:t xml:space="preserve"> path </w:t>
+            </w:r>
+            <w:r>
+              <w:rPr>
+                <w:b/>
+                <w:lang w:val="en-US"/>
+              </w:rPr>
+              <w:t>UK</w:t>
             </w:r>
             <w:r>
               <w:rPr>
@@ -1743,6 +1828,335 @@
               </w:rPr>
               <w:t>)</w:t>
             </w:r>
+          </w:p>
+        </w:tc>
+      </w:tr>
+      <w:tr>
+        <w:trPr>
+          <w:cnfStyle w:val="000000100000" w:firstRow="0" w:lastRow="0" w:firstColumn="0" w:lastColumn="0" w:oddVBand="0" w:evenVBand="0" w:oddHBand="1" w:evenHBand="0" w:firstRowFirstColumn="0" w:firstRowLastColumn="0" w:lastRowFirstColumn="0" w:lastRowLastColumn="0"/>
+        </w:trPr>
+        <w:tc>
+          <w:tcPr>
+            <w:cnfStyle w:val="001000000000" w:firstRow="0" w:lastRow="0" w:firstColumn="1" w:lastColumn="0" w:oddVBand="0" w:evenVBand="0" w:oddHBand="0" w:evenHBand="0" w:firstRowFirstColumn="0" w:firstRowLastColumn="0" w:lastRowFirstColumn="0" w:lastRowLastColumn="0"/>
+            <w:tcW w:w="704" w:type="dxa"/>
+          </w:tcPr>
+          <w:p>
+            <w:pPr>
+              <w:rPr>
+                <w:lang w:val="en-US"/>
+              </w:rPr>
+            </w:pPr>
+            <w:r>
+              <w:rPr>
+                <w:lang w:val="en-US"/>
+              </w:rPr>
+              <w:t>R14</w:t>
+            </w:r>
+          </w:p>
+        </w:tc>
+        <w:tc>
+          <w:tcPr>
+            <w:tcW w:w="7790" w:type="dxa"/>
+          </w:tcPr>
+          <w:p>
+            <w:pPr>
+              <w:cnfStyle w:val="000000100000" w:firstRow="0" w:lastRow="0" w:firstColumn="0" w:lastColumn="0" w:oddVBand="0" w:evenVBand="0" w:oddHBand="1" w:evenHBand="0" w:firstRowFirstColumn="0" w:firstRowLastColumn="0" w:lastRowFirstColumn="0" w:lastRowLastColumn="0"/>
+              <w:rPr>
+                <w:lang w:val="en-US"/>
+              </w:rPr>
+            </w:pPr>
+            <w:proofErr w:type="spellStart"/>
+            <w:r>
+              <w:rPr>
+                <w:lang w:val="en-US"/>
+              </w:rPr>
+              <w:t>Project_</w:t>
+            </w:r>
+            <w:proofErr w:type="gramStart"/>
+            <w:r>
+              <w:rPr>
+                <w:lang w:val="en-US"/>
+              </w:rPr>
+              <w:t>picture</w:t>
+            </w:r>
+            <w:proofErr w:type="spellEnd"/>
+            <w:r>
+              <w:rPr>
+                <w:lang w:val="en-US"/>
+              </w:rPr>
+              <w:t>(</w:t>
+            </w:r>
+            <w:proofErr w:type="spellStart"/>
+            <w:proofErr w:type="gramEnd"/>
+            <w:r>
+              <w:rPr>
+                <w:u w:val="single"/>
+                <w:lang w:val="en-US"/>
+              </w:rPr>
+              <w:t>id_image</w:t>
+            </w:r>
+            <w:r>
+              <w:rPr>
+                <w:lang w:val="en-US"/>
+              </w:rPr>
+              <w:t>,</w:t>
+            </w:r>
+            <w:r>
+              <w:rPr>
+                <w:u w:val="single"/>
+                <w:lang w:val="en-US"/>
+              </w:rPr>
+              <w:t>id_project</w:t>
+            </w:r>
+            <w:proofErr w:type="spellEnd"/>
+            <w:r>
+              <w:rPr>
+                <w:lang w:val="en-US"/>
+              </w:rPr>
+              <w:t xml:space="preserve">, path </w:t>
+            </w:r>
+            <w:r>
+              <w:rPr>
+                <w:b/>
+                <w:lang w:val="en-US"/>
+              </w:rPr>
+              <w:t>UK</w:t>
+            </w:r>
+            <w:r>
+              <w:rPr>
+                <w:lang w:val="en-US"/>
+              </w:rPr>
+              <w:t>)</w:t>
+            </w:r>
+          </w:p>
+        </w:tc>
+      </w:tr>
+      <w:tr>
+        <w:tc>
+          <w:tcPr>
+            <w:cnfStyle w:val="001000000000" w:firstRow="0" w:lastRow="0" w:firstColumn="1" w:lastColumn="0" w:oddVBand="0" w:evenVBand="0" w:oddHBand="0" w:evenHBand="0" w:firstRowFirstColumn="0" w:firstRowLastColumn="0" w:lastRowFirstColumn="0" w:lastRowLastColumn="0"/>
+            <w:tcW w:w="704" w:type="dxa"/>
+          </w:tcPr>
+          <w:p>
+            <w:pPr>
+              <w:rPr>
+                <w:lang w:val="en-US"/>
+              </w:rPr>
+            </w:pPr>
+            <w:r>
+              <w:rPr>
+                <w:lang w:val="en-US"/>
+              </w:rPr>
+              <w:t>R15</w:t>
+            </w:r>
+          </w:p>
+        </w:tc>
+        <w:tc>
+          <w:tcPr>
+            <w:tcW w:w="7790" w:type="dxa"/>
+          </w:tcPr>
+          <w:p>
+            <w:pPr>
+              <w:cnfStyle w:val="000000000000" w:firstRow="0" w:lastRow="0" w:firstColumn="0" w:lastColumn="0" w:oddVBand="0" w:evenVBand="0" w:oddHBand="0" w:evenHBand="0" w:firstRowFirstColumn="0" w:firstRowLastColumn="0" w:lastRowFirstColumn="0" w:lastRowLastColumn="0"/>
+              <w:rPr>
+                <w:lang w:val="en-US"/>
+              </w:rPr>
+            </w:pPr>
+            <w:proofErr w:type="spellStart"/>
+            <w:r>
+              <w:rPr>
+                <w:lang w:val="en-US"/>
+              </w:rPr>
+              <w:t>Personal_</w:t>
+            </w:r>
+            <w:proofErr w:type="gramStart"/>
+            <w:r>
+              <w:rPr>
+                <w:lang w:val="en-US"/>
+              </w:rPr>
+              <w:t>event</w:t>
+            </w:r>
+            <w:proofErr w:type="spellEnd"/>
+            <w:r>
+              <w:rPr>
+                <w:lang w:val="en-US"/>
+              </w:rPr>
+              <w:t>(</w:t>
+            </w:r>
+            <w:proofErr w:type="gramEnd"/>
+            <w:r>
+              <w:rPr>
+                <w:u w:val="single"/>
+                <w:lang w:val="en-US"/>
+              </w:rPr>
+              <w:t>id</w:t>
+            </w:r>
+            <w:r>
+              <w:rPr>
+                <w:lang w:val="en-US"/>
+              </w:rPr>
+              <w:t xml:space="preserve">, date, name, place, </w:t>
+            </w:r>
+            <w:proofErr w:type="spellStart"/>
+            <w:r>
+              <w:rPr>
+                <w:lang w:val="en-US"/>
+              </w:rPr>
+              <w:t>id_user</w:t>
+            </w:r>
+            <w:proofErr w:type="spellEnd"/>
+            <w:r>
+              <w:rPr>
+                <w:lang w:val="en-US"/>
+              </w:rPr>
+              <w:t>)</w:t>
+            </w:r>
+          </w:p>
+        </w:tc>
+      </w:tr>
+      <w:tr>
+        <w:trPr>
+          <w:cnfStyle w:val="000000100000" w:firstRow="0" w:lastRow="0" w:firstColumn="0" w:lastColumn="0" w:oddVBand="0" w:evenVBand="0" w:oddHBand="1" w:evenHBand="0" w:firstRowFirstColumn="0" w:firstRowLastColumn="0" w:lastRowFirstColumn="0" w:lastRowLastColumn="0"/>
+        </w:trPr>
+        <w:tc>
+          <w:tcPr>
+            <w:cnfStyle w:val="001000000000" w:firstRow="0" w:lastRow="0" w:firstColumn="1" w:lastColumn="0" w:oddVBand="0" w:evenVBand="0" w:oddHBand="0" w:evenHBand="0" w:firstRowFirstColumn="0" w:firstRowLastColumn="0" w:lastRowFirstColumn="0" w:lastRowLastColumn="0"/>
+            <w:tcW w:w="704" w:type="dxa"/>
+          </w:tcPr>
+          <w:p>
+            <w:pPr>
+              <w:rPr>
+                <w:lang w:val="en-US"/>
+              </w:rPr>
+            </w:pPr>
+            <w:r>
+              <w:rPr>
+                <w:lang w:val="en-US"/>
+              </w:rPr>
+              <w:t>R16</w:t>
+            </w:r>
+          </w:p>
+        </w:tc>
+        <w:tc>
+          <w:tcPr>
+            <w:tcW w:w="7790" w:type="dxa"/>
+          </w:tcPr>
+          <w:p>
+            <w:pPr>
+              <w:cnfStyle w:val="000000100000" w:firstRow="0" w:lastRow="0" w:firstColumn="0" w:lastColumn="0" w:oddVBand="0" w:evenVBand="0" w:oddHBand="1" w:evenHBand="0" w:firstRowFirstColumn="0" w:firstRowLastColumn="0" w:lastRowFirstColumn="0" w:lastRowLastColumn="0"/>
+              <w:rPr>
+                <w:lang w:val="en-US"/>
+              </w:rPr>
+            </w:pPr>
+            <w:proofErr w:type="gramStart"/>
+            <w:r>
+              <w:rPr>
+                <w:lang w:val="en-US"/>
+              </w:rPr>
+              <w:t>Meeting(</w:t>
+            </w:r>
+            <w:proofErr w:type="gramEnd"/>
+            <w:r>
+              <w:rPr>
+                <w:u w:val="single"/>
+                <w:lang w:val="en-US"/>
+              </w:rPr>
+              <w:t>id</w:t>
+            </w:r>
+            <w:r>
+              <w:rPr>
+                <w:lang w:val="en-US"/>
+              </w:rPr>
+              <w:t xml:space="preserve">, date, name, place, </w:t>
+            </w:r>
+            <w:proofErr w:type="spellStart"/>
+            <w:r>
+              <w:rPr>
+                <w:lang w:val="en-US"/>
+              </w:rPr>
+              <w:t>id_board</w:t>
+            </w:r>
+            <w:proofErr w:type="spellEnd"/>
+            <w:r>
+              <w:rPr>
+                <w:lang w:val="en-US"/>
+              </w:rPr>
+              <w:t>)</w:t>
+            </w:r>
+          </w:p>
+        </w:tc>
+      </w:tr>
+      <w:tr>
+        <w:tc>
+          <w:tcPr>
+            <w:cnfStyle w:val="001000000000" w:firstRow="0" w:lastRow="0" w:firstColumn="1" w:lastColumn="0" w:oddVBand="0" w:evenVBand="0" w:oddHBand="0" w:evenHBand="0" w:firstRowFirstColumn="0" w:firstRowLastColumn="0" w:lastRowFirstColumn="0" w:lastRowLastColumn="0"/>
+            <w:tcW w:w="704" w:type="dxa"/>
+          </w:tcPr>
+          <w:p>
+            <w:pPr>
+              <w:rPr>
+                <w:lang w:val="en-US"/>
+              </w:rPr>
+            </w:pPr>
+            <w:r>
+              <w:rPr>
+                <w:lang w:val="en-US"/>
+              </w:rPr>
+              <w:t>R17</w:t>
+            </w:r>
+          </w:p>
+        </w:tc>
+        <w:tc>
+          <w:tcPr>
+            <w:tcW w:w="7790" w:type="dxa"/>
+          </w:tcPr>
+          <w:p>
+            <w:pPr>
+              <w:cnfStyle w:val="000000000000" w:firstRow="0" w:lastRow="0" w:firstColumn="0" w:lastColumn="0" w:oddVBand="0" w:evenVBand="0" w:oddHBand="0" w:evenHBand="0" w:firstRowFirstColumn="0" w:firstRowLastColumn="0" w:lastRowFirstColumn="0" w:lastRowLastColumn="0"/>
+              <w:rPr>
+                <w:lang w:val="en-GB"/>
+              </w:rPr>
+            </w:pPr>
+            <w:proofErr w:type="gramStart"/>
+            <w:r>
+              <w:rPr>
+                <w:lang w:val="en-US"/>
+              </w:rPr>
+              <w:t>Contact(</w:t>
+            </w:r>
+            <w:proofErr w:type="spellStart"/>
+            <w:proofErr w:type="gramEnd"/>
+            <w:r>
+              <w:rPr>
+                <w:u w:val="single"/>
+                <w:lang w:val="en-US"/>
+              </w:rPr>
+              <w:t>id_user</w:t>
+            </w:r>
+            <w:proofErr w:type="spellEnd"/>
+            <w:r>
+              <w:rPr>
+                <w:lang w:val="en-US"/>
+              </w:rPr>
+              <w:t xml:space="preserve">, </w:t>
+            </w:r>
+            <w:proofErr w:type="spellStart"/>
+            <w:r>
+              <w:rPr>
+                <w:u w:val="single"/>
+                <w:lang w:val="en-US"/>
+              </w:rPr>
+              <w:t>id_contact</w:t>
+            </w:r>
+            <w:proofErr w:type="spellEnd"/>
+            <w:r>
+              <w:rPr>
+                <w:lang w:val="en-US"/>
+              </w:rPr>
+              <w:t>)</w:t>
+            </w:r>
+            <w:bookmarkStart w:id="0" w:name="_GoBack"/>
+            <w:bookmarkEnd w:id="0"/>
           </w:p>
         </w:tc>
       </w:tr>
@@ -1859,8 +2273,6 @@
                 <w:lang w:val="en-US"/>
               </w:rPr>
             </w:pPr>
-            <w:bookmarkStart w:id="0" w:name="_GoBack"/>
-            <w:bookmarkEnd w:id="0"/>
           </w:p>
         </w:tc>
         <w:tc>

</xml_diff>

<commit_message>
Added 2 new tables, according to A4 changes
</commit_message>
<xml_diff>
--- a/Artefactos/A5/A5.docx
+++ b/Artefactos/A5/A5.docx
@@ -308,13 +308,7 @@
               <w:rPr>
                 <w:lang w:val="en-US"/>
               </w:rPr>
-              <w:t>, id_coordinator</w:t>
-            </w:r>
-            <w:r>
-              <w:rPr>
-                <w:lang w:val="en-US"/>
-              </w:rPr>
-              <w:t xml:space="preserve"> </w:t>
+              <w:t xml:space="preserve">, id_coordinator </w:t>
             </w:r>
             <w:r>
               <w:rPr>
@@ -414,13 +408,7 @@
               <w:rPr>
                 <w:lang w:val="en-US"/>
               </w:rPr>
-              <w:t xml:space="preserve">, id_creator </w:t>
-            </w:r>
-            <w:r>
-              <w:rPr>
-                <w:lang w:val="en-US"/>
-              </w:rPr>
-              <w:t xml:space="preserve"> </w:t>
+              <w:t xml:space="preserve">, id_creator  </w:t>
             </w:r>
             <w:r>
               <w:rPr>
@@ -438,13 +426,7 @@
               <w:rPr>
                 <w:lang w:val="en-US"/>
               </w:rPr>
-              <w:t>, id_project</w:t>
-            </w:r>
-            <w:r>
-              <w:rPr>
-                <w:lang w:val="en-US"/>
-              </w:rPr>
-              <w:t xml:space="preserve"> </w:t>
+              <w:t xml:space="preserve">, id_project </w:t>
             </w:r>
             <w:r>
               <w:rPr>
@@ -458,8 +440,6 @@
               </w:rPr>
               <w:t xml:space="preserve"> Project</w:t>
             </w:r>
-            <w:bookmarkStart w:id="0" w:name="_GoBack"/>
-            <w:bookmarkEnd w:id="0"/>
             <w:r>
               <w:rPr>
                 <w:lang w:val="en-US"/>
@@ -634,13 +614,7 @@
               <w:rPr>
                 <w:lang w:val="en-US"/>
               </w:rPr>
-              <w:t>, id_creator</w:t>
-            </w:r>
-            <w:r>
-              <w:rPr>
-                <w:lang w:val="en-US"/>
-              </w:rPr>
-              <w:t xml:space="preserve"> </w:t>
+              <w:t xml:space="preserve">, id_creator </w:t>
             </w:r>
             <w:r>
               <w:rPr>
@@ -658,13 +632,7 @@
               <w:rPr>
                 <w:lang w:val="en-US"/>
               </w:rPr>
-              <w:t>, id_board</w:t>
-            </w:r>
-            <w:r>
-              <w:rPr>
-                <w:lang w:val="en-US"/>
-              </w:rPr>
-              <w:t xml:space="preserve"> </w:t>
+              <w:t xml:space="preserve">, id_board </w:t>
             </w:r>
             <w:r>
               <w:rPr>
@@ -773,13 +741,7 @@
               <w:rPr>
                 <w:lang w:val="en-US"/>
               </w:rPr>
-              <w:t>, id_board</w:t>
-            </w:r>
-            <w:r>
-              <w:rPr>
-                <w:lang w:val="en-US"/>
-              </w:rPr>
-              <w:t xml:space="preserve"> </w:t>
+              <w:t xml:space="preserve">, id_board </w:t>
             </w:r>
             <w:r>
               <w:rPr>
@@ -840,19 +802,7 @@
               <w:rPr>
                 <w:lang w:val="en-US"/>
               </w:rPr>
-              <w:t>Personal_event</w:t>
-            </w:r>
-            <w:r>
-              <w:rPr>
-                <w:lang w:val="en-US"/>
-              </w:rPr>
-              <w:t xml:space="preserve"> </w:t>
-            </w:r>
-            <w:r>
-              <w:rPr>
-                <w:lang w:val="en-US"/>
-              </w:rPr>
-              <w:t>(</w:t>
+              <w:t>Personal_event (</w:t>
             </w:r>
             <w:r>
               <w:rPr>
@@ -865,13 +815,7 @@
               <w:rPr>
                 <w:lang w:val="en-US"/>
               </w:rPr>
-              <w:t>, date</w:t>
-            </w:r>
-            <w:r>
-              <w:rPr>
-                <w:lang w:val="en-US"/>
-              </w:rPr>
-              <w:t xml:space="preserve"> </w:t>
+              <w:t xml:space="preserve">, date </w:t>
             </w:r>
             <w:r>
               <w:rPr>
@@ -884,25 +828,13 @@
               <w:rPr>
                 <w:lang w:val="en-US"/>
               </w:rPr>
-              <w:t>date &gt; today</w:t>
-            </w:r>
-            <w:r>
-              <w:rPr>
-                <w:lang w:val="en-US"/>
-              </w:rPr>
-              <w:t>, name, place</w:t>
-            </w:r>
-            <w:r>
-              <w:rPr>
-                <w:lang w:val="en-US"/>
-              </w:rPr>
-              <w:t>, id_user</w:t>
-            </w:r>
-            <w:r>
-              <w:rPr>
-                <w:lang w:val="en-US"/>
-              </w:rPr>
-              <w:t xml:space="preserve"> </w:t>
+              <w:t>date &gt; today, name, place</w:t>
+            </w:r>
+            <w:r>
+              <w:rPr>
+                <w:lang w:val="en-US"/>
+              </w:rPr>
+              <w:t xml:space="preserve">, id_user </w:t>
             </w:r>
             <w:r>
               <w:rPr>
@@ -1029,27 +961,7 @@
               <w:rPr>
                 <w:lang w:val="en-US"/>
               </w:rPr>
-              <w:t xml:space="preserve">, </w:t>
-            </w:r>
-            <w:proofErr w:type="spellStart"/>
-            <w:r>
-              <w:rPr>
-                <w:lang w:val="en-US"/>
-              </w:rPr>
-              <w:t>id_task</w:t>
-            </w:r>
-            <w:proofErr w:type="spellEnd"/>
-            <w:r>
-              <w:rPr>
-                <w:lang w:val="en-US"/>
-              </w:rPr>
-              <w:t xml:space="preserve"> </w:t>
-            </w:r>
-            <w:r>
-              <w:rPr>
-                <w:lang w:val="en-US"/>
-              </w:rPr>
-              <w:t xml:space="preserve"> </w:t>
+              <w:t xml:space="preserve">, id_task  </w:t>
             </w:r>
             <w:r>
               <w:rPr>
@@ -1173,21 +1085,7 @@
               <w:rPr>
                 <w:lang w:val="en-US"/>
               </w:rPr>
-              <w:t xml:space="preserve"> User, </w:t>
-            </w:r>
-            <w:proofErr w:type="spellStart"/>
-            <w:r>
-              <w:rPr>
-                <w:lang w:val="en-US"/>
-              </w:rPr>
-              <w:t>id_task</w:t>
-            </w:r>
-            <w:proofErr w:type="spellEnd"/>
-            <w:r>
-              <w:rPr>
-                <w:lang w:val="en-US"/>
-              </w:rPr>
-              <w:t xml:space="preserve"> </w:t>
+              <w:t xml:space="preserve"> User, id_task </w:t>
             </w:r>
             <w:r>
               <w:rPr>
@@ -1505,21 +1403,7 @@
               <w:rPr>
                 <w:lang w:val="en-US"/>
               </w:rPr>
-              <w:t xml:space="preserve">, </w:t>
-            </w:r>
-            <w:proofErr w:type="spellStart"/>
-            <w:r>
-              <w:rPr>
-                <w:lang w:val="en-US"/>
-              </w:rPr>
-              <w:t>id_task</w:t>
-            </w:r>
-            <w:proofErr w:type="spellEnd"/>
-            <w:r>
-              <w:rPr>
-                <w:lang w:val="en-US"/>
-              </w:rPr>
-              <w:t xml:space="preserve"> </w:t>
+              <w:t xml:space="preserve">, id_task </w:t>
             </w:r>
             <w:r>
               <w:rPr>
@@ -1629,13 +1513,7 @@
               <w:rPr>
                 <w:lang w:val="en-US"/>
               </w:rPr>
-              <w:t xml:space="preserve">, id_user </w:t>
-            </w:r>
-            <w:r>
-              <w:rPr>
-                <w:lang w:val="en-US"/>
-              </w:rPr>
-              <w:t xml:space="preserve"> </w:t>
+              <w:t xml:space="preserve">, id_user  </w:t>
             </w:r>
             <w:r>
               <w:rPr>
@@ -1647,13 +1525,7 @@
               <w:rPr>
                 <w:lang w:val="en-US"/>
               </w:rPr>
-              <w:t xml:space="preserve"> User, id_project </w:t>
-            </w:r>
-            <w:r>
-              <w:rPr>
-                <w:lang w:val="en-US"/>
-              </w:rPr>
-              <w:t xml:space="preserve"> </w:t>
+              <w:t xml:space="preserve"> User, id_project  </w:t>
             </w:r>
             <w:r>
               <w:rPr>
@@ -2275,6 +2147,198 @@
                 <w:lang w:val="en-US"/>
               </w:rPr>
               <w:t>)</w:t>
+            </w:r>
+          </w:p>
+        </w:tc>
+      </w:tr>
+      <w:tr>
+        <w:tc>
+          <w:tcPr>
+            <w:cnfStyle w:val="001000000000" w:firstRow="0" w:lastRow="0" w:firstColumn="1" w:lastColumn="0" w:oddVBand="0" w:evenVBand="0" w:oddHBand="0" w:evenHBand="0" w:firstRowFirstColumn="0" w:firstRowLastColumn="0" w:lastRowFirstColumn="0" w:lastRowLastColumn="0"/>
+            <w:tcW w:w="704" w:type="dxa"/>
+          </w:tcPr>
+          <w:p>
+            <w:pPr>
+              <w:rPr>
+                <w:lang w:val="en-US"/>
+              </w:rPr>
+            </w:pPr>
+            <w:r>
+              <w:rPr>
+                <w:lang w:val="en-US"/>
+              </w:rPr>
+              <w:t>R17</w:t>
+            </w:r>
+          </w:p>
+        </w:tc>
+        <w:tc>
+          <w:tcPr>
+            <w:tcW w:w="7790" w:type="dxa"/>
+          </w:tcPr>
+          <w:p>
+            <w:pPr>
+              <w:cnfStyle w:val="000000000000" w:firstRow="0" w:lastRow="0" w:firstColumn="0" w:lastColumn="0" w:oddVBand="0" w:evenVBand="0" w:oddHBand="0" w:evenHBand="0" w:firstRowFirstColumn="0" w:firstRowLastColumn="0" w:lastRowFirstColumn="0" w:lastRowLastColumn="0"/>
+              <w:rPr>
+                <w:lang w:val="en-US"/>
+              </w:rPr>
+            </w:pPr>
+            <w:r>
+              <w:rPr>
+                <w:lang w:val="en-US"/>
+              </w:rPr>
+              <w:t>Ban_user (id_administrator</w:t>
+            </w:r>
+            <w:r>
+              <w:rPr>
+                <w:lang w:val="en-US"/>
+              </w:rPr>
+              <w:t xml:space="preserve"> </w:t>
+            </w:r>
+            <w:r>
+              <w:rPr>
+                <w:lang w:val="en-US"/>
+              </w:rPr>
+              <w:sym w:font="Symbol" w:char="F0AE"/>
+            </w:r>
+            <w:r>
+              <w:rPr>
+                <w:lang w:val="en-US"/>
+              </w:rPr>
+              <w:t xml:space="preserve"> User, </w:t>
+            </w:r>
+            <w:r>
+              <w:rPr>
+                <w:u w:val="single"/>
+                <w:lang w:val="en-US"/>
+              </w:rPr>
+              <w:t>id_user</w:t>
+            </w:r>
+            <w:r>
+              <w:rPr>
+                <w:u w:val="single"/>
+                <w:lang w:val="en-US"/>
+              </w:rPr>
+              <w:t xml:space="preserve"> </w:t>
+            </w:r>
+            <w:r>
+              <w:rPr>
+                <w:lang w:val="en-US"/>
+              </w:rPr>
+              <w:sym w:font="Symbol" w:char="F0AE"/>
+            </w:r>
+            <w:r>
+              <w:rPr>
+                <w:lang w:val="en-US"/>
+              </w:rPr>
+              <w:t xml:space="preserve"> User,</w:t>
+            </w:r>
+            <w:r>
+              <w:rPr>
+                <w:lang w:val="en-US"/>
+              </w:rPr>
+              <w:t xml:space="preserve"> date)</w:t>
+            </w:r>
+          </w:p>
+        </w:tc>
+      </w:tr>
+      <w:tr>
+        <w:trPr>
+          <w:cnfStyle w:val="000000100000" w:firstRow="0" w:lastRow="0" w:firstColumn="0" w:lastColumn="0" w:oddVBand="0" w:evenVBand="0" w:oddHBand="1" w:evenHBand="0" w:firstRowFirstColumn="0" w:firstRowLastColumn="0" w:lastRowFirstColumn="0" w:lastRowLastColumn="0"/>
+        </w:trPr>
+        <w:tc>
+          <w:tcPr>
+            <w:cnfStyle w:val="001000000000" w:firstRow="0" w:lastRow="0" w:firstColumn="1" w:lastColumn="0" w:oddVBand="0" w:evenVBand="0" w:oddHBand="0" w:evenHBand="0" w:firstRowFirstColumn="0" w:firstRowLastColumn="0" w:lastRowFirstColumn="0" w:lastRowLastColumn="0"/>
+            <w:tcW w:w="704" w:type="dxa"/>
+          </w:tcPr>
+          <w:p>
+            <w:pPr>
+              <w:rPr>
+                <w:lang w:val="en-US"/>
+              </w:rPr>
+            </w:pPr>
+            <w:r>
+              <w:rPr>
+                <w:lang w:val="en-US"/>
+              </w:rPr>
+              <w:t>R18</w:t>
+            </w:r>
+          </w:p>
+        </w:tc>
+        <w:tc>
+          <w:tcPr>
+            <w:tcW w:w="7790" w:type="dxa"/>
+          </w:tcPr>
+          <w:p>
+            <w:pPr>
+              <w:cnfStyle w:val="000000100000" w:firstRow="0" w:lastRow="0" w:firstColumn="0" w:lastColumn="0" w:oddVBand="0" w:evenVBand="0" w:oddHBand="1" w:evenHBand="0" w:firstRowFirstColumn="0" w:firstRowLastColumn="0" w:lastRowFirstColumn="0" w:lastRowLastColumn="0"/>
+              <w:rPr>
+                <w:lang w:val="en-US"/>
+              </w:rPr>
+            </w:pPr>
+            <w:proofErr w:type="spellStart"/>
+            <w:r>
+              <w:rPr>
+                <w:lang w:val="en-US"/>
+              </w:rPr>
+              <w:t>Archive</w:t>
+            </w:r>
+            <w:bookmarkStart w:id="0" w:name="_GoBack"/>
+            <w:bookmarkEnd w:id="0"/>
+            <w:r>
+              <w:rPr>
+                <w:lang w:val="en-US"/>
+              </w:rPr>
+              <w:t>_project</w:t>
+            </w:r>
+            <w:proofErr w:type="spellEnd"/>
+            <w:r>
+              <w:rPr>
+                <w:lang w:val="en-US"/>
+              </w:rPr>
+              <w:t xml:space="preserve"> </w:t>
+            </w:r>
+            <w:r>
+              <w:rPr>
+                <w:u w:val="single"/>
+                <w:lang w:val="en-US"/>
+              </w:rPr>
+              <w:t>(id_project</w:t>
+            </w:r>
+            <w:r>
+              <w:rPr>
+                <w:lang w:val="en-US"/>
+              </w:rPr>
+              <w:t xml:space="preserve"> </w:t>
+            </w:r>
+            <w:r>
+              <w:rPr>
+                <w:lang w:val="en-US"/>
+              </w:rPr>
+              <w:sym w:font="Symbol" w:char="F0AE"/>
+            </w:r>
+            <w:r>
+              <w:rPr>
+                <w:lang w:val="en-US"/>
+              </w:rPr>
+              <w:t xml:space="preserve"> Project, id_administrator</w:t>
+            </w:r>
+            <w:r>
+              <w:rPr>
+                <w:lang w:val="en-US"/>
+              </w:rPr>
+              <w:t xml:space="preserve"> </w:t>
+            </w:r>
+            <w:r>
+              <w:rPr>
+                <w:lang w:val="en-US"/>
+              </w:rPr>
+              <w:sym w:font="Symbol" w:char="F0AE"/>
+            </w:r>
+            <w:r>
+              <w:rPr>
+                <w:lang w:val="en-US"/>
+              </w:rPr>
+              <w:t xml:space="preserve"> User, date)</w:t>
             </w:r>
           </w:p>
         </w:tc>

</xml_diff>

<commit_message>
Added functional dependencies and schema validation to A5
</commit_message>
<xml_diff>
--- a/Artefactos/A5/A5.docx
+++ b/Artefactos/A5/A5.docx
@@ -2186,13 +2186,7 @@
               <w:rPr>
                 <w:lang w:val="en-US"/>
               </w:rPr>
-              <w:t>Ban_user (id_administrator</w:t>
-            </w:r>
-            <w:r>
-              <w:rPr>
-                <w:lang w:val="en-US"/>
-              </w:rPr>
-              <w:t xml:space="preserve"> </w:t>
+              <w:t xml:space="preserve">Ban_user (id_administrator </w:t>
             </w:r>
             <w:r>
               <w:rPr>
@@ -2211,14 +2205,7 @@
                 <w:u w:val="single"/>
                 <w:lang w:val="en-US"/>
               </w:rPr>
-              <w:t>id_user</w:t>
-            </w:r>
-            <w:r>
-              <w:rPr>
-                <w:u w:val="single"/>
-                <w:lang w:val="en-US"/>
-              </w:rPr>
-              <w:t xml:space="preserve"> </w:t>
+              <w:t xml:space="preserve">id_user </w:t>
             </w:r>
             <w:r>
               <w:rPr>
@@ -2282,8 +2269,6 @@
               </w:rPr>
               <w:t>Archive</w:t>
             </w:r>
-            <w:bookmarkStart w:id="0" w:name="_GoBack"/>
-            <w:bookmarkEnd w:id="0"/>
             <w:r>
               <w:rPr>
                 <w:lang w:val="en-US"/>
@@ -2302,8 +2287,17 @@
                 <w:u w:val="single"/>
                 <w:lang w:val="en-US"/>
               </w:rPr>
-              <w:t>(id_project</w:t>
-            </w:r>
+              <w:t>(</w:t>
+            </w:r>
+            <w:proofErr w:type="spellStart"/>
+            <w:r>
+              <w:rPr>
+                <w:u w:val="single"/>
+                <w:lang w:val="en-US"/>
+              </w:rPr>
+              <w:t>id_project</w:t>
+            </w:r>
+            <w:proofErr w:type="spellEnd"/>
             <w:r>
               <w:rPr>
                 <w:lang w:val="en-US"/>
@@ -2320,8 +2314,16 @@
               <w:rPr>
                 <w:lang w:val="en-US"/>
               </w:rPr>
-              <w:t xml:space="preserve"> Project, id_administrator</w:t>
-            </w:r>
+              <w:t xml:space="preserve"> Project, </w:t>
+            </w:r>
+            <w:proofErr w:type="spellStart"/>
+            <w:r>
+              <w:rPr>
+                <w:lang w:val="en-US"/>
+              </w:rPr>
+              <w:t>id_administrator</w:t>
+            </w:r>
+            <w:proofErr w:type="spellEnd"/>
             <w:r>
               <w:rPr>
                 <w:lang w:val="en-US"/>
@@ -2594,6 +2596,4055 @@
         </w:rPr>
       </w:pPr>
     </w:p>
+    <w:p>
+      <w:pPr>
+        <w:pStyle w:val="PargrafodaLista"/>
+        <w:numPr>
+          <w:ilvl w:val="0"/>
+          <w:numId w:val="1"/>
+        </w:numPr>
+        <w:rPr>
+          <w:b/>
+          <w:u w:val="single"/>
+          <w:lang w:val="en-US"/>
+        </w:rPr>
+      </w:pPr>
+      <w:r>
+        <w:rPr>
+          <w:b/>
+          <w:u w:val="single"/>
+          <w:lang w:val="en-US"/>
+        </w:rPr>
+        <w:t>Functional dependencies and schema validation</w:t>
+      </w:r>
+    </w:p>
+    <w:tbl>
+      <w:tblPr>
+        <w:tblStyle w:val="TabelacomGrelhaClara"/>
+        <w:tblW w:w="0" w:type="auto"/>
+        <w:tblLook w:val="04A0" w:firstRow="1" w:lastRow="0" w:firstColumn="1" w:lastColumn="0" w:noHBand="0" w:noVBand="1"/>
+      </w:tblPr>
+      <w:tblGrid>
+        <w:gridCol w:w="1980"/>
+        <w:gridCol w:w="6514"/>
+      </w:tblGrid>
+      <w:tr>
+        <w:tc>
+          <w:tcPr>
+            <w:tcW w:w="8494" w:type="dxa"/>
+            <w:gridSpan w:val="2"/>
+          </w:tcPr>
+          <w:p>
+            <w:pPr>
+              <w:rPr>
+                <w:lang w:val="en-GB"/>
+              </w:rPr>
+            </w:pPr>
+            <w:r>
+              <w:rPr>
+                <w:b/>
+                <w:lang w:val="en-GB"/>
+              </w:rPr>
+              <w:t>Table R01</w:t>
+            </w:r>
+            <w:r>
+              <w:rPr>
+                <w:lang w:val="en-GB"/>
+              </w:rPr>
+              <w:t xml:space="preserve"> (</w:t>
+            </w:r>
+            <w:r>
+              <w:t>U</w:t>
+            </w:r>
+            <w:proofErr w:type="spellStart"/>
+            <w:r>
+              <w:rPr>
+                <w:lang w:val="en-GB"/>
+              </w:rPr>
+              <w:t>ser</w:t>
+            </w:r>
+            <w:proofErr w:type="spellEnd"/>
+            <w:r>
+              <w:rPr>
+                <w:lang w:val="en-GB"/>
+              </w:rPr>
+              <w:t>)</w:t>
+            </w:r>
+          </w:p>
+        </w:tc>
+      </w:tr>
+      <w:tr>
+        <w:tc>
+          <w:tcPr>
+            <w:tcW w:w="8494" w:type="dxa"/>
+            <w:gridSpan w:val="2"/>
+          </w:tcPr>
+          <w:p>
+            <w:pPr>
+              <w:rPr>
+                <w:lang w:val="en-GB"/>
+              </w:rPr>
+            </w:pPr>
+            <w:r>
+              <w:rPr>
+                <w:b/>
+                <w:lang w:val="en-GB"/>
+              </w:rPr>
+              <w:t>Keys:</w:t>
+            </w:r>
+            <w:r>
+              <w:rPr>
+                <w:lang w:val="en-GB"/>
+              </w:rPr>
+              <w:t xml:space="preserve"> {id}</w:t>
+            </w:r>
+          </w:p>
+        </w:tc>
+      </w:tr>
+      <w:tr>
+        <w:tc>
+          <w:tcPr>
+            <w:tcW w:w="8494" w:type="dxa"/>
+            <w:gridSpan w:val="2"/>
+          </w:tcPr>
+          <w:p>
+            <w:pPr>
+              <w:rPr>
+                <w:b/>
+                <w:lang w:val="en-GB"/>
+              </w:rPr>
+            </w:pPr>
+            <w:r>
+              <w:rPr>
+                <w:b/>
+                <w:lang w:val="en-GB"/>
+              </w:rPr>
+              <w:t>Functional Dependencies</w:t>
+            </w:r>
+          </w:p>
+        </w:tc>
+      </w:tr>
+      <w:tr>
+        <w:tc>
+          <w:tcPr>
+            <w:tcW w:w="1980" w:type="dxa"/>
+          </w:tcPr>
+          <w:p>
+            <w:r>
+              <w:t>FD0101</w:t>
+            </w:r>
+          </w:p>
+        </w:tc>
+        <w:tc>
+          <w:tcPr>
+            <w:tcW w:w="6514" w:type="dxa"/>
+          </w:tcPr>
+          <w:p>
+            <w:pPr>
+              <w:rPr>
+                <w:lang w:val="en-GB"/>
+              </w:rPr>
+            </w:pPr>
+            <w:r>
+              <w:rPr>
+                <w:lang w:val="en-GB"/>
+              </w:rPr>
+              <w:t xml:space="preserve">{id} </w:t>
+            </w:r>
+            <w:r>
+              <w:rPr>
+                <w:lang w:val="en-GB"/>
+              </w:rPr>
+              <w:sym w:font="Symbol" w:char="F0AE"/>
+            </w:r>
+            <w:r>
+              <w:rPr>
+                <w:lang w:val="en-GB"/>
+              </w:rPr>
+              <w:t xml:space="preserve"> {e-mail, </w:t>
+            </w:r>
+            <w:proofErr w:type="spellStart"/>
+            <w:r>
+              <w:rPr>
+                <w:lang w:val="en-GB"/>
+              </w:rPr>
+              <w:t>full_name</w:t>
+            </w:r>
+            <w:proofErr w:type="spellEnd"/>
+            <w:r>
+              <w:rPr>
+                <w:lang w:val="en-GB"/>
+              </w:rPr>
+              <w:t>, password, URL, username</w:t>
+            </w:r>
+            <w:r>
+              <w:rPr>
+                <w:lang w:val="en-US"/>
+              </w:rPr>
+              <w:t>, administrator</w:t>
+            </w:r>
+            <w:r>
+              <w:rPr>
+                <w:lang w:val="en-GB"/>
+              </w:rPr>
+              <w:t>}</w:t>
+            </w:r>
+          </w:p>
+        </w:tc>
+      </w:tr>
+      <w:tr>
+        <w:tc>
+          <w:tcPr>
+            <w:tcW w:w="1980" w:type="dxa"/>
+          </w:tcPr>
+          <w:p>
+            <w:pPr>
+              <w:rPr>
+                <w:b/>
+                <w:lang w:val="en-US"/>
+              </w:rPr>
+            </w:pPr>
+            <w:r>
+              <w:rPr>
+                <w:b/>
+                <w:lang w:val="en-US"/>
+              </w:rPr>
+              <w:t>NORMAL FORM</w:t>
+            </w:r>
+          </w:p>
+        </w:tc>
+        <w:tc>
+          <w:tcPr>
+            <w:tcW w:w="6514" w:type="dxa"/>
+          </w:tcPr>
+          <w:p>
+            <w:pPr>
+              <w:rPr>
+                <w:lang w:val="en-GB"/>
+              </w:rPr>
+            </w:pPr>
+            <w:r>
+              <w:rPr>
+                <w:lang w:val="en-GB"/>
+              </w:rPr>
+              <w:t>BCNF</w:t>
+            </w:r>
+          </w:p>
+        </w:tc>
+      </w:tr>
+    </w:tbl>
+    <w:p>
+      <w:pPr>
+        <w:rPr>
+          <w:lang w:val="en-US"/>
+        </w:rPr>
+      </w:pPr>
+      <w:bookmarkStart w:id="0" w:name="_GoBack"/>
+      <w:bookmarkEnd w:id="0"/>
+    </w:p>
+    <w:tbl>
+      <w:tblPr>
+        <w:tblStyle w:val="TabelacomGrelhaClara"/>
+        <w:tblW w:w="0" w:type="auto"/>
+        <w:tblLook w:val="04A0" w:firstRow="1" w:lastRow="0" w:firstColumn="1" w:lastColumn="0" w:noHBand="0" w:noVBand="1"/>
+      </w:tblPr>
+      <w:tblGrid>
+        <w:gridCol w:w="1980"/>
+        <w:gridCol w:w="6514"/>
+      </w:tblGrid>
+      <w:tr>
+        <w:tc>
+          <w:tcPr>
+            <w:tcW w:w="8494" w:type="dxa"/>
+            <w:gridSpan w:val="2"/>
+          </w:tcPr>
+          <w:p>
+            <w:pPr>
+              <w:rPr>
+                <w:lang w:val="en-GB"/>
+              </w:rPr>
+            </w:pPr>
+            <w:r>
+              <w:rPr>
+                <w:b/>
+                <w:lang w:val="en-GB"/>
+              </w:rPr>
+              <w:t>Table R0</w:t>
+            </w:r>
+            <w:r>
+              <w:rPr>
+                <w:b/>
+              </w:rPr>
+              <w:t>2</w:t>
+            </w:r>
+            <w:r>
+              <w:rPr>
+                <w:lang w:val="en-GB"/>
+              </w:rPr>
+              <w:t xml:space="preserve"> (</w:t>
+            </w:r>
+            <w:r>
+              <w:t>Project</w:t>
+            </w:r>
+            <w:r>
+              <w:rPr>
+                <w:lang w:val="en-GB"/>
+              </w:rPr>
+              <w:t>)</w:t>
+            </w:r>
+          </w:p>
+        </w:tc>
+      </w:tr>
+      <w:tr>
+        <w:tc>
+          <w:tcPr>
+            <w:tcW w:w="8494" w:type="dxa"/>
+            <w:gridSpan w:val="2"/>
+          </w:tcPr>
+          <w:p>
+            <w:pPr>
+              <w:rPr>
+                <w:lang w:val="en-GB"/>
+              </w:rPr>
+            </w:pPr>
+            <w:r>
+              <w:rPr>
+                <w:b/>
+                <w:lang w:val="en-GB"/>
+              </w:rPr>
+              <w:t>Keys:</w:t>
+            </w:r>
+            <w:r>
+              <w:rPr>
+                <w:lang w:val="en-GB"/>
+              </w:rPr>
+              <w:t xml:space="preserve"> {id}</w:t>
+            </w:r>
+          </w:p>
+        </w:tc>
+      </w:tr>
+      <w:tr>
+        <w:tc>
+          <w:tcPr>
+            <w:tcW w:w="8494" w:type="dxa"/>
+            <w:gridSpan w:val="2"/>
+          </w:tcPr>
+          <w:p>
+            <w:pPr>
+              <w:rPr>
+                <w:b/>
+                <w:lang w:val="en-GB"/>
+              </w:rPr>
+            </w:pPr>
+            <w:r>
+              <w:rPr>
+                <w:b/>
+                <w:lang w:val="en-GB"/>
+              </w:rPr>
+              <w:t>Functional Dependencies</w:t>
+            </w:r>
+          </w:p>
+        </w:tc>
+      </w:tr>
+      <w:tr>
+        <w:tc>
+          <w:tcPr>
+            <w:tcW w:w="1980" w:type="dxa"/>
+          </w:tcPr>
+          <w:p>
+            <w:r>
+              <w:lastRenderedPageBreak/>
+              <w:t>FD0201</w:t>
+            </w:r>
+          </w:p>
+        </w:tc>
+        <w:tc>
+          <w:tcPr>
+            <w:tcW w:w="6514" w:type="dxa"/>
+          </w:tcPr>
+          <w:p>
+            <w:pPr>
+              <w:rPr>
+                <w:lang w:val="en-GB"/>
+              </w:rPr>
+            </w:pPr>
+            <w:r>
+              <w:rPr>
+                <w:lang w:val="en-GB"/>
+              </w:rPr>
+              <w:t xml:space="preserve">{id} </w:t>
+            </w:r>
+            <w:r>
+              <w:rPr>
+                <w:lang w:val="en-GB"/>
+              </w:rPr>
+              <w:sym w:font="Symbol" w:char="F0AE"/>
+            </w:r>
+            <w:r>
+              <w:rPr>
+                <w:lang w:val="en-GB"/>
+              </w:rPr>
+              <w:t xml:space="preserve"> {</w:t>
+            </w:r>
+            <w:r>
+              <w:rPr>
+                <w:lang w:val="en-US"/>
+              </w:rPr>
+              <w:t xml:space="preserve">description, </w:t>
+            </w:r>
+            <w:proofErr w:type="spellStart"/>
+            <w:r>
+              <w:rPr>
+                <w:lang w:val="en-US"/>
+              </w:rPr>
+              <w:t>end_date</w:t>
+            </w:r>
+            <w:proofErr w:type="spellEnd"/>
+            <w:r>
+              <w:rPr>
+                <w:lang w:val="en-US"/>
+              </w:rPr>
+              <w:t xml:space="preserve">, name, privacy, </w:t>
+            </w:r>
+            <w:proofErr w:type="spellStart"/>
+            <w:r>
+              <w:rPr>
+                <w:lang w:val="en-US"/>
+              </w:rPr>
+              <w:t>start_date</w:t>
+            </w:r>
+            <w:proofErr w:type="spellEnd"/>
+            <w:r>
+              <w:rPr>
+                <w:lang w:val="en-US"/>
+              </w:rPr>
+              <w:t xml:space="preserve">, state, </w:t>
+            </w:r>
+            <w:proofErr w:type="spellStart"/>
+            <w:r>
+              <w:rPr>
+                <w:lang w:val="en-US"/>
+              </w:rPr>
+              <w:t>id_coordinator</w:t>
+            </w:r>
+            <w:proofErr w:type="spellEnd"/>
+            <w:r>
+              <w:rPr>
+                <w:lang w:val="en-GB"/>
+              </w:rPr>
+              <w:t>}</w:t>
+            </w:r>
+          </w:p>
+        </w:tc>
+      </w:tr>
+      <w:tr>
+        <w:tc>
+          <w:tcPr>
+            <w:tcW w:w="1980" w:type="dxa"/>
+          </w:tcPr>
+          <w:p>
+            <w:pPr>
+              <w:rPr>
+                <w:b/>
+                <w:lang w:val="en-US"/>
+              </w:rPr>
+            </w:pPr>
+            <w:r>
+              <w:rPr>
+                <w:b/>
+                <w:lang w:val="en-US"/>
+              </w:rPr>
+              <w:t>NORMAL FORM</w:t>
+            </w:r>
+          </w:p>
+        </w:tc>
+        <w:tc>
+          <w:tcPr>
+            <w:tcW w:w="6514" w:type="dxa"/>
+          </w:tcPr>
+          <w:p>
+            <w:pPr>
+              <w:rPr>
+                <w:lang w:val="en-GB"/>
+              </w:rPr>
+            </w:pPr>
+            <w:r>
+              <w:rPr>
+                <w:lang w:val="en-GB"/>
+              </w:rPr>
+              <w:t>BCNF</w:t>
+            </w:r>
+          </w:p>
+        </w:tc>
+      </w:tr>
+    </w:tbl>
+    <w:p>
+      <w:pPr>
+        <w:rPr>
+          <w:lang w:val="en-US"/>
+        </w:rPr>
+      </w:pPr>
+    </w:p>
+    <w:tbl>
+      <w:tblPr>
+        <w:tblStyle w:val="TabelacomGrelhaClara"/>
+        <w:tblW w:w="0" w:type="auto"/>
+        <w:tblLook w:val="04A0" w:firstRow="1" w:lastRow="0" w:firstColumn="1" w:lastColumn="0" w:noHBand="0" w:noVBand="1"/>
+      </w:tblPr>
+      <w:tblGrid>
+        <w:gridCol w:w="1980"/>
+        <w:gridCol w:w="6514"/>
+      </w:tblGrid>
+      <w:tr>
+        <w:tc>
+          <w:tcPr>
+            <w:tcW w:w="8494" w:type="dxa"/>
+            <w:gridSpan w:val="2"/>
+          </w:tcPr>
+          <w:p>
+            <w:pPr>
+              <w:rPr>
+                <w:lang w:val="en-GB"/>
+              </w:rPr>
+            </w:pPr>
+            <w:r>
+              <w:rPr>
+                <w:b/>
+                <w:lang w:val="en-GB"/>
+              </w:rPr>
+              <w:t>Table R0</w:t>
+            </w:r>
+            <w:r>
+              <w:rPr>
+                <w:b/>
+              </w:rPr>
+              <w:t>3</w:t>
+            </w:r>
+            <w:r>
+              <w:rPr>
+                <w:lang w:val="en-GB"/>
+              </w:rPr>
+              <w:t xml:space="preserve"> (</w:t>
+            </w:r>
+            <w:proofErr w:type="spellStart"/>
+            <w:r>
+              <w:t>Board</w:t>
+            </w:r>
+            <w:proofErr w:type="spellEnd"/>
+            <w:r>
+              <w:rPr>
+                <w:lang w:val="en-GB"/>
+              </w:rPr>
+              <w:t>)</w:t>
+            </w:r>
+          </w:p>
+        </w:tc>
+      </w:tr>
+      <w:tr>
+        <w:tc>
+          <w:tcPr>
+            <w:tcW w:w="8494" w:type="dxa"/>
+            <w:gridSpan w:val="2"/>
+          </w:tcPr>
+          <w:p>
+            <w:pPr>
+              <w:rPr>
+                <w:lang w:val="en-GB"/>
+              </w:rPr>
+            </w:pPr>
+            <w:r>
+              <w:rPr>
+                <w:b/>
+                <w:lang w:val="en-GB"/>
+              </w:rPr>
+              <w:t>Keys:</w:t>
+            </w:r>
+            <w:r>
+              <w:rPr>
+                <w:lang w:val="en-GB"/>
+              </w:rPr>
+              <w:t xml:space="preserve"> {id}</w:t>
+            </w:r>
+          </w:p>
+        </w:tc>
+      </w:tr>
+      <w:tr>
+        <w:tc>
+          <w:tcPr>
+            <w:tcW w:w="8494" w:type="dxa"/>
+            <w:gridSpan w:val="2"/>
+          </w:tcPr>
+          <w:p>
+            <w:pPr>
+              <w:rPr>
+                <w:b/>
+                <w:lang w:val="en-GB"/>
+              </w:rPr>
+            </w:pPr>
+            <w:r>
+              <w:rPr>
+                <w:b/>
+                <w:lang w:val="en-GB"/>
+              </w:rPr>
+              <w:t>Functional Dependencies</w:t>
+            </w:r>
+          </w:p>
+        </w:tc>
+      </w:tr>
+      <w:tr>
+        <w:tc>
+          <w:tcPr>
+            <w:tcW w:w="1980" w:type="dxa"/>
+          </w:tcPr>
+          <w:p>
+            <w:r>
+              <w:t>FD0301</w:t>
+            </w:r>
+          </w:p>
+        </w:tc>
+        <w:tc>
+          <w:tcPr>
+            <w:tcW w:w="6514" w:type="dxa"/>
+          </w:tcPr>
+          <w:p>
+            <w:pPr>
+              <w:rPr>
+                <w:lang w:val="en-GB"/>
+              </w:rPr>
+            </w:pPr>
+            <w:r>
+              <w:rPr>
+                <w:lang w:val="en-GB"/>
+              </w:rPr>
+              <w:t xml:space="preserve">{id} </w:t>
+            </w:r>
+            <w:r>
+              <w:rPr>
+                <w:lang w:val="en-GB"/>
+              </w:rPr>
+              <w:sym w:font="Symbol" w:char="F0AE"/>
+            </w:r>
+            <w:r>
+              <w:rPr>
+                <w:lang w:val="en-GB"/>
+              </w:rPr>
+              <w:t xml:space="preserve"> {</w:t>
+            </w:r>
+            <w:r>
+              <w:rPr>
+                <w:lang w:val="en-US"/>
+              </w:rPr>
+              <w:t xml:space="preserve">description, name, </w:t>
+            </w:r>
+            <w:proofErr w:type="spellStart"/>
+            <w:r>
+              <w:rPr>
+                <w:lang w:val="en-US"/>
+              </w:rPr>
+              <w:t>id_creator</w:t>
+            </w:r>
+            <w:proofErr w:type="spellEnd"/>
+            <w:r>
+              <w:rPr>
+                <w:lang w:val="en-US"/>
+              </w:rPr>
+              <w:t xml:space="preserve">, </w:t>
+            </w:r>
+            <w:proofErr w:type="spellStart"/>
+            <w:r>
+              <w:rPr>
+                <w:lang w:val="en-US"/>
+              </w:rPr>
+              <w:t>id_project</w:t>
+            </w:r>
+            <w:proofErr w:type="spellEnd"/>
+            <w:r>
+              <w:rPr>
+                <w:lang w:val="en-GB"/>
+              </w:rPr>
+              <w:t>}</w:t>
+            </w:r>
+          </w:p>
+        </w:tc>
+      </w:tr>
+      <w:tr>
+        <w:tc>
+          <w:tcPr>
+            <w:tcW w:w="1980" w:type="dxa"/>
+          </w:tcPr>
+          <w:p>
+            <w:pPr>
+              <w:rPr>
+                <w:b/>
+                <w:lang w:val="en-US"/>
+              </w:rPr>
+            </w:pPr>
+            <w:r>
+              <w:rPr>
+                <w:b/>
+                <w:lang w:val="en-US"/>
+              </w:rPr>
+              <w:t>NORMAL FORM</w:t>
+            </w:r>
+          </w:p>
+        </w:tc>
+        <w:tc>
+          <w:tcPr>
+            <w:tcW w:w="6514" w:type="dxa"/>
+          </w:tcPr>
+          <w:p>
+            <w:pPr>
+              <w:rPr>
+                <w:lang w:val="en-GB"/>
+              </w:rPr>
+            </w:pPr>
+            <w:r>
+              <w:rPr>
+                <w:lang w:val="en-GB"/>
+              </w:rPr>
+              <w:t>BCNF</w:t>
+            </w:r>
+          </w:p>
+        </w:tc>
+      </w:tr>
+    </w:tbl>
+    <w:p>
+      <w:pPr>
+        <w:rPr>
+          <w:lang w:val="en-US"/>
+        </w:rPr>
+      </w:pPr>
+    </w:p>
+    <w:tbl>
+      <w:tblPr>
+        <w:tblStyle w:val="TabelacomGrelhaClara"/>
+        <w:tblW w:w="0" w:type="auto"/>
+        <w:tblLook w:val="04A0" w:firstRow="1" w:lastRow="0" w:firstColumn="1" w:lastColumn="0" w:noHBand="0" w:noVBand="1"/>
+      </w:tblPr>
+      <w:tblGrid>
+        <w:gridCol w:w="1980"/>
+        <w:gridCol w:w="6514"/>
+      </w:tblGrid>
+      <w:tr>
+        <w:tc>
+          <w:tcPr>
+            <w:tcW w:w="8494" w:type="dxa"/>
+            <w:gridSpan w:val="2"/>
+          </w:tcPr>
+          <w:p>
+            <w:pPr>
+              <w:rPr>
+                <w:lang w:val="en-GB"/>
+              </w:rPr>
+            </w:pPr>
+            <w:r>
+              <w:rPr>
+                <w:b/>
+                <w:lang w:val="en-GB"/>
+              </w:rPr>
+              <w:t>Table R0</w:t>
+            </w:r>
+            <w:r>
+              <w:rPr>
+                <w:b/>
+              </w:rPr>
+              <w:t>4</w:t>
+            </w:r>
+            <w:r>
+              <w:rPr>
+                <w:lang w:val="en-GB"/>
+              </w:rPr>
+              <w:t xml:space="preserve"> (</w:t>
+            </w:r>
+            <w:proofErr w:type="spellStart"/>
+            <w:r>
+              <w:t>Task</w:t>
+            </w:r>
+            <w:proofErr w:type="spellEnd"/>
+            <w:r>
+              <w:rPr>
+                <w:lang w:val="en-GB"/>
+              </w:rPr>
+              <w:t>)</w:t>
+            </w:r>
+          </w:p>
+        </w:tc>
+      </w:tr>
+      <w:tr>
+        <w:tc>
+          <w:tcPr>
+            <w:tcW w:w="8494" w:type="dxa"/>
+            <w:gridSpan w:val="2"/>
+          </w:tcPr>
+          <w:p>
+            <w:pPr>
+              <w:rPr>
+                <w:lang w:val="en-GB"/>
+              </w:rPr>
+            </w:pPr>
+            <w:r>
+              <w:rPr>
+                <w:b/>
+                <w:lang w:val="en-GB"/>
+              </w:rPr>
+              <w:t>Keys:</w:t>
+            </w:r>
+            <w:r>
+              <w:rPr>
+                <w:lang w:val="en-GB"/>
+              </w:rPr>
+              <w:t xml:space="preserve"> {id}</w:t>
+            </w:r>
+          </w:p>
+        </w:tc>
+      </w:tr>
+      <w:tr>
+        <w:tc>
+          <w:tcPr>
+            <w:tcW w:w="8494" w:type="dxa"/>
+            <w:gridSpan w:val="2"/>
+          </w:tcPr>
+          <w:p>
+            <w:pPr>
+              <w:rPr>
+                <w:b/>
+                <w:lang w:val="en-GB"/>
+              </w:rPr>
+            </w:pPr>
+            <w:r>
+              <w:rPr>
+                <w:b/>
+                <w:lang w:val="en-GB"/>
+              </w:rPr>
+              <w:t>Functional Dependencies</w:t>
+            </w:r>
+          </w:p>
+        </w:tc>
+      </w:tr>
+      <w:tr>
+        <w:tc>
+          <w:tcPr>
+            <w:tcW w:w="1980" w:type="dxa"/>
+          </w:tcPr>
+          <w:p>
+            <w:r>
+              <w:t>FD0401</w:t>
+            </w:r>
+          </w:p>
+        </w:tc>
+        <w:tc>
+          <w:tcPr>
+            <w:tcW w:w="6514" w:type="dxa"/>
+          </w:tcPr>
+          <w:p>
+            <w:pPr>
+              <w:rPr>
+                <w:lang w:val="en-GB"/>
+              </w:rPr>
+            </w:pPr>
+            <w:r>
+              <w:rPr>
+                <w:lang w:val="en-GB"/>
+              </w:rPr>
+              <w:t xml:space="preserve">{id} </w:t>
+            </w:r>
+            <w:r>
+              <w:rPr>
+                <w:lang w:val="en-GB"/>
+              </w:rPr>
+              <w:sym w:font="Symbol" w:char="F0AE"/>
+            </w:r>
+            <w:r>
+              <w:rPr>
+                <w:lang w:val="en-GB"/>
+              </w:rPr>
+              <w:t xml:space="preserve"> {</w:t>
+            </w:r>
+            <w:r>
+              <w:rPr>
+                <w:lang w:val="en-US"/>
+              </w:rPr>
+              <w:t xml:space="preserve">budget, deadline, description, name, progress, state, </w:t>
+            </w:r>
+            <w:proofErr w:type="spellStart"/>
+            <w:r>
+              <w:rPr>
+                <w:lang w:val="en-US"/>
+              </w:rPr>
+              <w:t>id_creator</w:t>
+            </w:r>
+            <w:proofErr w:type="spellEnd"/>
+            <w:r>
+              <w:rPr>
+                <w:lang w:val="en-US"/>
+              </w:rPr>
+              <w:t xml:space="preserve">, </w:t>
+            </w:r>
+            <w:proofErr w:type="spellStart"/>
+            <w:r>
+              <w:rPr>
+                <w:lang w:val="en-US"/>
+              </w:rPr>
+              <w:t>id_board</w:t>
+            </w:r>
+            <w:proofErr w:type="spellEnd"/>
+            <w:r>
+              <w:rPr>
+                <w:lang w:val="en-GB"/>
+              </w:rPr>
+              <w:t>}</w:t>
+            </w:r>
+          </w:p>
+        </w:tc>
+      </w:tr>
+      <w:tr>
+        <w:tc>
+          <w:tcPr>
+            <w:tcW w:w="1980" w:type="dxa"/>
+          </w:tcPr>
+          <w:p>
+            <w:pPr>
+              <w:rPr>
+                <w:b/>
+                <w:lang w:val="en-US"/>
+              </w:rPr>
+            </w:pPr>
+            <w:r>
+              <w:rPr>
+                <w:b/>
+                <w:lang w:val="en-US"/>
+              </w:rPr>
+              <w:t>NORMAL FORM</w:t>
+            </w:r>
+          </w:p>
+        </w:tc>
+        <w:tc>
+          <w:tcPr>
+            <w:tcW w:w="6514" w:type="dxa"/>
+          </w:tcPr>
+          <w:p>
+            <w:pPr>
+              <w:rPr>
+                <w:lang w:val="en-GB"/>
+              </w:rPr>
+            </w:pPr>
+            <w:r>
+              <w:rPr>
+                <w:lang w:val="en-GB"/>
+              </w:rPr>
+              <w:t>BCNF</w:t>
+            </w:r>
+          </w:p>
+        </w:tc>
+      </w:tr>
+    </w:tbl>
+    <w:p>
+      <w:pPr>
+        <w:rPr>
+          <w:lang w:val="en-US"/>
+        </w:rPr>
+      </w:pPr>
+    </w:p>
+    <w:tbl>
+      <w:tblPr>
+        <w:tblStyle w:val="TabelacomGrelhaClara"/>
+        <w:tblW w:w="0" w:type="auto"/>
+        <w:tblLook w:val="04A0" w:firstRow="1" w:lastRow="0" w:firstColumn="1" w:lastColumn="0" w:noHBand="0" w:noVBand="1"/>
+      </w:tblPr>
+      <w:tblGrid>
+        <w:gridCol w:w="1980"/>
+        <w:gridCol w:w="6514"/>
+      </w:tblGrid>
+      <w:tr>
+        <w:tc>
+          <w:tcPr>
+            <w:tcW w:w="8494" w:type="dxa"/>
+            <w:gridSpan w:val="2"/>
+          </w:tcPr>
+          <w:p>
+            <w:pPr>
+              <w:rPr>
+                <w:lang w:val="en-GB"/>
+              </w:rPr>
+            </w:pPr>
+            <w:r>
+              <w:rPr>
+                <w:b/>
+                <w:lang w:val="en-GB"/>
+              </w:rPr>
+              <w:t>Table R0</w:t>
+            </w:r>
+            <w:r>
+              <w:rPr>
+                <w:b/>
+              </w:rPr>
+              <w:t>5</w:t>
+            </w:r>
+            <w:r>
+              <w:rPr>
+                <w:lang w:val="en-GB"/>
+              </w:rPr>
+              <w:t xml:space="preserve"> (</w:t>
+            </w:r>
+            <w:r>
+              <w:t>Meeting</w:t>
+            </w:r>
+            <w:r>
+              <w:rPr>
+                <w:lang w:val="en-GB"/>
+              </w:rPr>
+              <w:t>)</w:t>
+            </w:r>
+          </w:p>
+        </w:tc>
+      </w:tr>
+      <w:tr>
+        <w:tc>
+          <w:tcPr>
+            <w:tcW w:w="8494" w:type="dxa"/>
+            <w:gridSpan w:val="2"/>
+          </w:tcPr>
+          <w:p>
+            <w:pPr>
+              <w:rPr>
+                <w:lang w:val="en-GB"/>
+              </w:rPr>
+            </w:pPr>
+            <w:r>
+              <w:rPr>
+                <w:b/>
+                <w:lang w:val="en-GB"/>
+              </w:rPr>
+              <w:t>Keys:</w:t>
+            </w:r>
+            <w:r>
+              <w:rPr>
+                <w:lang w:val="en-GB"/>
+              </w:rPr>
+              <w:t xml:space="preserve"> {id}</w:t>
+            </w:r>
+          </w:p>
+        </w:tc>
+      </w:tr>
+      <w:tr>
+        <w:tc>
+          <w:tcPr>
+            <w:tcW w:w="8494" w:type="dxa"/>
+            <w:gridSpan w:val="2"/>
+          </w:tcPr>
+          <w:p>
+            <w:pPr>
+              <w:rPr>
+                <w:b/>
+                <w:lang w:val="en-GB"/>
+              </w:rPr>
+            </w:pPr>
+            <w:r>
+              <w:rPr>
+                <w:b/>
+                <w:lang w:val="en-GB"/>
+              </w:rPr>
+              <w:t>Functional Dependencies</w:t>
+            </w:r>
+          </w:p>
+        </w:tc>
+      </w:tr>
+      <w:tr>
+        <w:tc>
+          <w:tcPr>
+            <w:tcW w:w="1980" w:type="dxa"/>
+          </w:tcPr>
+          <w:p>
+            <w:r>
+              <w:t>FD0501</w:t>
+            </w:r>
+          </w:p>
+        </w:tc>
+        <w:tc>
+          <w:tcPr>
+            <w:tcW w:w="6514" w:type="dxa"/>
+          </w:tcPr>
+          <w:p>
+            <w:pPr>
+              <w:rPr>
+                <w:lang w:val="en-GB"/>
+              </w:rPr>
+            </w:pPr>
+            <w:r>
+              <w:rPr>
+                <w:lang w:val="en-GB"/>
+              </w:rPr>
+              <w:t xml:space="preserve">{id} </w:t>
+            </w:r>
+            <w:r>
+              <w:rPr>
+                <w:lang w:val="en-GB"/>
+              </w:rPr>
+              <w:sym w:font="Symbol" w:char="F0AE"/>
+            </w:r>
+            <w:r>
+              <w:rPr>
+                <w:lang w:val="en-GB"/>
+              </w:rPr>
+              <w:t xml:space="preserve"> {</w:t>
+            </w:r>
+            <w:r>
+              <w:rPr>
+                <w:lang w:val="en-US"/>
+              </w:rPr>
+              <w:t xml:space="preserve">date, name, place, </w:t>
+            </w:r>
+            <w:proofErr w:type="spellStart"/>
+            <w:r>
+              <w:rPr>
+                <w:lang w:val="en-US"/>
+              </w:rPr>
+              <w:t>id_board</w:t>
+            </w:r>
+            <w:proofErr w:type="spellEnd"/>
+            <w:r>
+              <w:rPr>
+                <w:lang w:val="en-GB"/>
+              </w:rPr>
+              <w:t>}</w:t>
+            </w:r>
+          </w:p>
+        </w:tc>
+      </w:tr>
+      <w:tr>
+        <w:tc>
+          <w:tcPr>
+            <w:tcW w:w="1980" w:type="dxa"/>
+          </w:tcPr>
+          <w:p>
+            <w:pPr>
+              <w:rPr>
+                <w:b/>
+                <w:lang w:val="en-US"/>
+              </w:rPr>
+            </w:pPr>
+            <w:r>
+              <w:rPr>
+                <w:b/>
+                <w:lang w:val="en-US"/>
+              </w:rPr>
+              <w:t>NORMAL FORM</w:t>
+            </w:r>
+          </w:p>
+        </w:tc>
+        <w:tc>
+          <w:tcPr>
+            <w:tcW w:w="6514" w:type="dxa"/>
+          </w:tcPr>
+          <w:p>
+            <w:pPr>
+              <w:rPr>
+                <w:lang w:val="en-GB"/>
+              </w:rPr>
+            </w:pPr>
+            <w:r>
+              <w:rPr>
+                <w:lang w:val="en-GB"/>
+              </w:rPr>
+              <w:t>BCNF</w:t>
+            </w:r>
+          </w:p>
+        </w:tc>
+      </w:tr>
+    </w:tbl>
+    <w:p>
+      <w:pPr>
+        <w:rPr>
+          <w:lang w:val="en-US"/>
+        </w:rPr>
+      </w:pPr>
+    </w:p>
+    <w:tbl>
+      <w:tblPr>
+        <w:tblStyle w:val="TabelacomGrelhaClara"/>
+        <w:tblW w:w="0" w:type="auto"/>
+        <w:tblLook w:val="04A0" w:firstRow="1" w:lastRow="0" w:firstColumn="1" w:lastColumn="0" w:noHBand="0" w:noVBand="1"/>
+      </w:tblPr>
+      <w:tblGrid>
+        <w:gridCol w:w="1980"/>
+        <w:gridCol w:w="6514"/>
+      </w:tblGrid>
+      <w:tr>
+        <w:tc>
+          <w:tcPr>
+            <w:tcW w:w="8494" w:type="dxa"/>
+            <w:gridSpan w:val="2"/>
+          </w:tcPr>
+          <w:p>
+            <w:pPr>
+              <w:rPr>
+                <w:lang w:val="en-GB"/>
+              </w:rPr>
+            </w:pPr>
+            <w:r>
+              <w:rPr>
+                <w:b/>
+                <w:lang w:val="en-GB"/>
+              </w:rPr>
+              <w:t>Table R0</w:t>
+            </w:r>
+            <w:r>
+              <w:rPr>
+                <w:b/>
+              </w:rPr>
+              <w:t>6</w:t>
+            </w:r>
+            <w:r>
+              <w:rPr>
+                <w:lang w:val="en-GB"/>
+              </w:rPr>
+              <w:t xml:space="preserve"> (</w:t>
+            </w:r>
+            <w:proofErr w:type="spellStart"/>
+            <w:r>
+              <w:t>Personal_event</w:t>
+            </w:r>
+            <w:proofErr w:type="spellEnd"/>
+            <w:r>
+              <w:rPr>
+                <w:lang w:val="en-GB"/>
+              </w:rPr>
+              <w:t>)</w:t>
+            </w:r>
+          </w:p>
+        </w:tc>
+      </w:tr>
+      <w:tr>
+        <w:tc>
+          <w:tcPr>
+            <w:tcW w:w="8494" w:type="dxa"/>
+            <w:gridSpan w:val="2"/>
+          </w:tcPr>
+          <w:p>
+            <w:pPr>
+              <w:rPr>
+                <w:lang w:val="en-GB"/>
+              </w:rPr>
+            </w:pPr>
+            <w:r>
+              <w:rPr>
+                <w:b/>
+                <w:lang w:val="en-GB"/>
+              </w:rPr>
+              <w:t>Keys:</w:t>
+            </w:r>
+            <w:r>
+              <w:rPr>
+                <w:lang w:val="en-GB"/>
+              </w:rPr>
+              <w:t xml:space="preserve"> {id}</w:t>
+            </w:r>
+          </w:p>
+        </w:tc>
+      </w:tr>
+      <w:tr>
+        <w:tc>
+          <w:tcPr>
+            <w:tcW w:w="8494" w:type="dxa"/>
+            <w:gridSpan w:val="2"/>
+          </w:tcPr>
+          <w:p>
+            <w:pPr>
+              <w:rPr>
+                <w:b/>
+                <w:lang w:val="en-GB"/>
+              </w:rPr>
+            </w:pPr>
+            <w:r>
+              <w:rPr>
+                <w:b/>
+                <w:lang w:val="en-GB"/>
+              </w:rPr>
+              <w:t>Functional Dependencies</w:t>
+            </w:r>
+          </w:p>
+        </w:tc>
+      </w:tr>
+      <w:tr>
+        <w:tc>
+          <w:tcPr>
+            <w:tcW w:w="1980" w:type="dxa"/>
+          </w:tcPr>
+          <w:p>
+            <w:r>
+              <w:t>FD0601</w:t>
+            </w:r>
+          </w:p>
+        </w:tc>
+        <w:tc>
+          <w:tcPr>
+            <w:tcW w:w="6514" w:type="dxa"/>
+          </w:tcPr>
+          <w:p>
+            <w:pPr>
+              <w:rPr>
+                <w:lang w:val="en-GB"/>
+              </w:rPr>
+            </w:pPr>
+            <w:r>
+              <w:rPr>
+                <w:lang w:val="en-GB"/>
+              </w:rPr>
+              <w:t xml:space="preserve">{id} </w:t>
+            </w:r>
+            <w:r>
+              <w:rPr>
+                <w:lang w:val="en-GB"/>
+              </w:rPr>
+              <w:sym w:font="Symbol" w:char="F0AE"/>
+            </w:r>
+            <w:r>
+              <w:rPr>
+                <w:lang w:val="en-GB"/>
+              </w:rPr>
+              <w:t xml:space="preserve"> {</w:t>
+            </w:r>
+            <w:r>
+              <w:rPr>
+                <w:lang w:val="en-US"/>
+              </w:rPr>
+              <w:t xml:space="preserve">date, name, place, </w:t>
+            </w:r>
+            <w:proofErr w:type="spellStart"/>
+            <w:r>
+              <w:rPr>
+                <w:lang w:val="en-US"/>
+              </w:rPr>
+              <w:t>id_user</w:t>
+            </w:r>
+            <w:proofErr w:type="spellEnd"/>
+            <w:r>
+              <w:rPr>
+                <w:lang w:val="en-GB"/>
+              </w:rPr>
+              <w:t>}</w:t>
+            </w:r>
+          </w:p>
+        </w:tc>
+      </w:tr>
+      <w:tr>
+        <w:tc>
+          <w:tcPr>
+            <w:tcW w:w="1980" w:type="dxa"/>
+          </w:tcPr>
+          <w:p>
+            <w:pPr>
+              <w:rPr>
+                <w:b/>
+                <w:lang w:val="en-US"/>
+              </w:rPr>
+            </w:pPr>
+            <w:r>
+              <w:rPr>
+                <w:b/>
+                <w:lang w:val="en-US"/>
+              </w:rPr>
+              <w:t>NORMAL FORM</w:t>
+            </w:r>
+          </w:p>
+        </w:tc>
+        <w:tc>
+          <w:tcPr>
+            <w:tcW w:w="6514" w:type="dxa"/>
+          </w:tcPr>
+          <w:p>
+            <w:pPr>
+              <w:rPr>
+                <w:lang w:val="en-GB"/>
+              </w:rPr>
+            </w:pPr>
+            <w:r>
+              <w:rPr>
+                <w:lang w:val="en-GB"/>
+              </w:rPr>
+              <w:t>BCNF</w:t>
+            </w:r>
+          </w:p>
+        </w:tc>
+      </w:tr>
+    </w:tbl>
+    <w:p>
+      <w:pPr>
+        <w:rPr>
+          <w:lang w:val="en-US"/>
+        </w:rPr>
+      </w:pPr>
+    </w:p>
+    <w:tbl>
+      <w:tblPr>
+        <w:tblStyle w:val="TabelacomGrelhaClara"/>
+        <w:tblW w:w="0" w:type="auto"/>
+        <w:tblLook w:val="04A0" w:firstRow="1" w:lastRow="0" w:firstColumn="1" w:lastColumn="0" w:noHBand="0" w:noVBand="1"/>
+      </w:tblPr>
+      <w:tblGrid>
+        <w:gridCol w:w="1980"/>
+        <w:gridCol w:w="6514"/>
+      </w:tblGrid>
+      <w:tr>
+        <w:tc>
+          <w:tcPr>
+            <w:tcW w:w="8494" w:type="dxa"/>
+            <w:gridSpan w:val="2"/>
+          </w:tcPr>
+          <w:p>
+            <w:pPr>
+              <w:rPr>
+                <w:lang w:val="en-GB"/>
+              </w:rPr>
+            </w:pPr>
+            <w:r>
+              <w:rPr>
+                <w:b/>
+                <w:lang w:val="en-GB"/>
+              </w:rPr>
+              <w:t>Table R0</w:t>
+            </w:r>
+            <w:r>
+              <w:rPr>
+                <w:b/>
+              </w:rPr>
+              <w:t>7</w:t>
+            </w:r>
+            <w:r>
+              <w:rPr>
+                <w:lang w:val="en-GB"/>
+              </w:rPr>
+              <w:t xml:space="preserve"> (</w:t>
+            </w:r>
+            <w:proofErr w:type="spellStart"/>
+            <w:r>
+              <w:t>Comment</w:t>
+            </w:r>
+            <w:proofErr w:type="spellEnd"/>
+            <w:r>
+              <w:rPr>
+                <w:lang w:val="en-GB"/>
+              </w:rPr>
+              <w:t>)</w:t>
+            </w:r>
+          </w:p>
+        </w:tc>
+      </w:tr>
+      <w:tr>
+        <w:tc>
+          <w:tcPr>
+            <w:tcW w:w="8494" w:type="dxa"/>
+            <w:gridSpan w:val="2"/>
+          </w:tcPr>
+          <w:p>
+            <w:pPr>
+              <w:rPr>
+                <w:lang w:val="en-GB"/>
+              </w:rPr>
+            </w:pPr>
+            <w:r>
+              <w:rPr>
+                <w:b/>
+                <w:lang w:val="en-GB"/>
+              </w:rPr>
+              <w:t>Keys:</w:t>
+            </w:r>
+            <w:r>
+              <w:rPr>
+                <w:lang w:val="en-GB"/>
+              </w:rPr>
+              <w:t xml:space="preserve"> {id}</w:t>
+            </w:r>
+          </w:p>
+        </w:tc>
+      </w:tr>
+      <w:tr>
+        <w:tc>
+          <w:tcPr>
+            <w:tcW w:w="8494" w:type="dxa"/>
+            <w:gridSpan w:val="2"/>
+          </w:tcPr>
+          <w:p>
+            <w:pPr>
+              <w:rPr>
+                <w:b/>
+                <w:lang w:val="en-GB"/>
+              </w:rPr>
+            </w:pPr>
+            <w:r>
+              <w:rPr>
+                <w:b/>
+                <w:lang w:val="en-GB"/>
+              </w:rPr>
+              <w:t>Functional Dependencies</w:t>
+            </w:r>
+          </w:p>
+        </w:tc>
+      </w:tr>
+      <w:tr>
+        <w:tc>
+          <w:tcPr>
+            <w:tcW w:w="1980" w:type="dxa"/>
+          </w:tcPr>
+          <w:p>
+            <w:r>
+              <w:t>FD0701</w:t>
+            </w:r>
+          </w:p>
+        </w:tc>
+        <w:tc>
+          <w:tcPr>
+            <w:tcW w:w="6514" w:type="dxa"/>
+          </w:tcPr>
+          <w:p>
+            <w:pPr>
+              <w:rPr>
+                <w:lang w:val="en-GB"/>
+              </w:rPr>
+            </w:pPr>
+            <w:r>
+              <w:rPr>
+                <w:lang w:val="en-GB"/>
+              </w:rPr>
+              <w:t xml:space="preserve">{id} </w:t>
+            </w:r>
+            <w:r>
+              <w:rPr>
+                <w:lang w:val="en-GB"/>
+              </w:rPr>
+              <w:sym w:font="Symbol" w:char="F0AE"/>
+            </w:r>
+            <w:r>
+              <w:rPr>
+                <w:lang w:val="en-GB"/>
+              </w:rPr>
+              <w:t xml:space="preserve"> {</w:t>
+            </w:r>
+            <w:r>
+              <w:rPr>
+                <w:lang w:val="en-US"/>
+              </w:rPr>
+              <w:t xml:space="preserve">comment, date, </w:t>
+            </w:r>
+            <w:proofErr w:type="spellStart"/>
+            <w:r>
+              <w:rPr>
+                <w:lang w:val="en-US"/>
+              </w:rPr>
+              <w:t>id_user</w:t>
+            </w:r>
+            <w:proofErr w:type="spellEnd"/>
+            <w:r>
+              <w:rPr>
+                <w:lang w:val="en-US"/>
+              </w:rPr>
+              <w:t xml:space="preserve">, </w:t>
+            </w:r>
+            <w:proofErr w:type="spellStart"/>
+            <w:r>
+              <w:rPr>
+                <w:lang w:val="en-US"/>
+              </w:rPr>
+              <w:t>id_task</w:t>
+            </w:r>
+            <w:proofErr w:type="spellEnd"/>
+            <w:r>
+              <w:rPr>
+                <w:lang w:val="en-GB"/>
+              </w:rPr>
+              <w:t>}</w:t>
+            </w:r>
+          </w:p>
+        </w:tc>
+      </w:tr>
+      <w:tr>
+        <w:tc>
+          <w:tcPr>
+            <w:tcW w:w="1980" w:type="dxa"/>
+          </w:tcPr>
+          <w:p>
+            <w:pPr>
+              <w:rPr>
+                <w:b/>
+                <w:lang w:val="en-US"/>
+              </w:rPr>
+            </w:pPr>
+            <w:r>
+              <w:rPr>
+                <w:b/>
+                <w:lang w:val="en-US"/>
+              </w:rPr>
+              <w:t>NORMAL FORM</w:t>
+            </w:r>
+          </w:p>
+        </w:tc>
+        <w:tc>
+          <w:tcPr>
+            <w:tcW w:w="6514" w:type="dxa"/>
+          </w:tcPr>
+          <w:p>
+            <w:pPr>
+              <w:rPr>
+                <w:lang w:val="en-GB"/>
+              </w:rPr>
+            </w:pPr>
+            <w:r>
+              <w:rPr>
+                <w:lang w:val="en-GB"/>
+              </w:rPr>
+              <w:t>BCNF</w:t>
+            </w:r>
+          </w:p>
+        </w:tc>
+      </w:tr>
+    </w:tbl>
+    <w:p>
+      <w:pPr>
+        <w:rPr>
+          <w:lang w:val="en-US"/>
+        </w:rPr>
+      </w:pPr>
+    </w:p>
+    <w:tbl>
+      <w:tblPr>
+        <w:tblStyle w:val="TabelacomGrelhaClara"/>
+        <w:tblW w:w="0" w:type="auto"/>
+        <w:tblLook w:val="04A0" w:firstRow="1" w:lastRow="0" w:firstColumn="1" w:lastColumn="0" w:noHBand="0" w:noVBand="1"/>
+      </w:tblPr>
+      <w:tblGrid>
+        <w:gridCol w:w="1980"/>
+        <w:gridCol w:w="6514"/>
+      </w:tblGrid>
+      <w:tr>
+        <w:tc>
+          <w:tcPr>
+            <w:tcW w:w="8494" w:type="dxa"/>
+            <w:gridSpan w:val="2"/>
+          </w:tcPr>
+          <w:p>
+            <w:pPr>
+              <w:rPr>
+                <w:lang w:val="en-GB"/>
+              </w:rPr>
+            </w:pPr>
+            <w:r>
+              <w:rPr>
+                <w:b/>
+                <w:lang w:val="en-GB"/>
+              </w:rPr>
+              <w:t>Table R0</w:t>
+            </w:r>
+            <w:r>
+              <w:rPr>
+                <w:b/>
+              </w:rPr>
+              <w:t>8</w:t>
+            </w:r>
+            <w:r>
+              <w:rPr>
+                <w:lang w:val="en-GB"/>
+              </w:rPr>
+              <w:t xml:space="preserve"> (</w:t>
+            </w:r>
+            <w:r>
+              <w:t>File</w:t>
+            </w:r>
+            <w:r>
+              <w:rPr>
+                <w:lang w:val="en-GB"/>
+              </w:rPr>
+              <w:t>)</w:t>
+            </w:r>
+          </w:p>
+        </w:tc>
+      </w:tr>
+      <w:tr>
+        <w:tc>
+          <w:tcPr>
+            <w:tcW w:w="8494" w:type="dxa"/>
+            <w:gridSpan w:val="2"/>
+          </w:tcPr>
+          <w:p>
+            <w:pPr>
+              <w:rPr>
+                <w:lang w:val="en-GB"/>
+              </w:rPr>
+            </w:pPr>
+            <w:r>
+              <w:rPr>
+                <w:b/>
+                <w:lang w:val="en-GB"/>
+              </w:rPr>
+              <w:t>Keys:</w:t>
+            </w:r>
+            <w:r>
+              <w:rPr>
+                <w:lang w:val="en-GB"/>
+              </w:rPr>
+              <w:t xml:space="preserve"> {id}</w:t>
+            </w:r>
+          </w:p>
+        </w:tc>
+      </w:tr>
+      <w:tr>
+        <w:tc>
+          <w:tcPr>
+            <w:tcW w:w="8494" w:type="dxa"/>
+            <w:gridSpan w:val="2"/>
+          </w:tcPr>
+          <w:p>
+            <w:pPr>
+              <w:rPr>
+                <w:b/>
+                <w:lang w:val="en-GB"/>
+              </w:rPr>
+            </w:pPr>
+            <w:r>
+              <w:rPr>
+                <w:b/>
+                <w:lang w:val="en-GB"/>
+              </w:rPr>
+              <w:t>Functional Dependencies</w:t>
+            </w:r>
+          </w:p>
+        </w:tc>
+      </w:tr>
+      <w:tr>
+        <w:tc>
+          <w:tcPr>
+            <w:tcW w:w="1980" w:type="dxa"/>
+          </w:tcPr>
+          <w:p>
+            <w:r>
+              <w:t>FD0801</w:t>
+            </w:r>
+          </w:p>
+        </w:tc>
+        <w:tc>
+          <w:tcPr>
+            <w:tcW w:w="6514" w:type="dxa"/>
+          </w:tcPr>
+          <w:p>
+            <w:pPr>
+              <w:rPr>
+                <w:lang w:val="en-GB"/>
+              </w:rPr>
+            </w:pPr>
+            <w:r>
+              <w:rPr>
+                <w:lang w:val="en-GB"/>
+              </w:rPr>
+              <w:t xml:space="preserve">{id} </w:t>
+            </w:r>
+            <w:r>
+              <w:rPr>
+                <w:lang w:val="en-GB"/>
+              </w:rPr>
+              <w:sym w:font="Symbol" w:char="F0AE"/>
+            </w:r>
+            <w:r>
+              <w:rPr>
+                <w:lang w:val="en-GB"/>
+              </w:rPr>
+              <w:t xml:space="preserve"> {</w:t>
+            </w:r>
+            <w:r>
+              <w:rPr>
+                <w:lang w:val="en-US"/>
+              </w:rPr>
+              <w:t xml:space="preserve">description, path, </w:t>
+            </w:r>
+            <w:proofErr w:type="spellStart"/>
+            <w:r>
+              <w:rPr>
+                <w:lang w:val="en-US"/>
+              </w:rPr>
+              <w:t>publish_date</w:t>
+            </w:r>
+            <w:proofErr w:type="spellEnd"/>
+            <w:r>
+              <w:rPr>
+                <w:lang w:val="en-US"/>
+              </w:rPr>
+              <w:t xml:space="preserve">, </w:t>
+            </w:r>
+            <w:proofErr w:type="spellStart"/>
+            <w:r>
+              <w:rPr>
+                <w:lang w:val="en-US"/>
+              </w:rPr>
+              <w:t>id_user</w:t>
+            </w:r>
+            <w:proofErr w:type="spellEnd"/>
+            <w:r>
+              <w:rPr>
+                <w:lang w:val="en-US"/>
+              </w:rPr>
+              <w:t xml:space="preserve">, </w:t>
+            </w:r>
+            <w:proofErr w:type="spellStart"/>
+            <w:r>
+              <w:rPr>
+                <w:lang w:val="en-US"/>
+              </w:rPr>
+              <w:t>id_task</w:t>
+            </w:r>
+            <w:proofErr w:type="spellEnd"/>
+            <w:r>
+              <w:rPr>
+                <w:lang w:val="en-GB"/>
+              </w:rPr>
+              <w:t>}</w:t>
+            </w:r>
+          </w:p>
+        </w:tc>
+      </w:tr>
+      <w:tr>
+        <w:tc>
+          <w:tcPr>
+            <w:tcW w:w="1980" w:type="dxa"/>
+          </w:tcPr>
+          <w:p>
+            <w:pPr>
+              <w:rPr>
+                <w:b/>
+                <w:lang w:val="en-US"/>
+              </w:rPr>
+            </w:pPr>
+            <w:r>
+              <w:rPr>
+                <w:b/>
+                <w:lang w:val="en-US"/>
+              </w:rPr>
+              <w:t>NORMAL FORM</w:t>
+            </w:r>
+          </w:p>
+        </w:tc>
+        <w:tc>
+          <w:tcPr>
+            <w:tcW w:w="6514" w:type="dxa"/>
+          </w:tcPr>
+          <w:p>
+            <w:pPr>
+              <w:rPr>
+                <w:lang w:val="en-GB"/>
+              </w:rPr>
+            </w:pPr>
+            <w:r>
+              <w:rPr>
+                <w:lang w:val="en-GB"/>
+              </w:rPr>
+              <w:t>BCNF</w:t>
+            </w:r>
+          </w:p>
+        </w:tc>
+      </w:tr>
+    </w:tbl>
+    <w:p>
+      <w:pPr>
+        <w:rPr>
+          <w:lang w:val="en-US"/>
+        </w:rPr>
+      </w:pPr>
+    </w:p>
+    <w:tbl>
+      <w:tblPr>
+        <w:tblStyle w:val="TabelacomGrelhaClara"/>
+        <w:tblW w:w="0" w:type="auto"/>
+        <w:tblLook w:val="04A0" w:firstRow="1" w:lastRow="0" w:firstColumn="1" w:lastColumn="0" w:noHBand="0" w:noVBand="1"/>
+      </w:tblPr>
+      <w:tblGrid>
+        <w:gridCol w:w="1980"/>
+        <w:gridCol w:w="6514"/>
+      </w:tblGrid>
+      <w:tr>
+        <w:tc>
+          <w:tcPr>
+            <w:tcW w:w="8494" w:type="dxa"/>
+            <w:gridSpan w:val="2"/>
+          </w:tcPr>
+          <w:p>
+            <w:pPr>
+              <w:rPr>
+                <w:lang w:val="en-GB"/>
+              </w:rPr>
+            </w:pPr>
+            <w:r>
+              <w:rPr>
+                <w:b/>
+                <w:lang w:val="en-GB"/>
+              </w:rPr>
+              <w:t>Table R0</w:t>
+            </w:r>
+            <w:r>
+              <w:rPr>
+                <w:b/>
+              </w:rPr>
+              <w:t>9</w:t>
+            </w:r>
+            <w:r>
+              <w:rPr>
+                <w:lang w:val="en-GB"/>
+              </w:rPr>
+              <w:t xml:space="preserve"> (</w:t>
+            </w:r>
+            <w:proofErr w:type="spellStart"/>
+            <w:r>
+              <w:t>Notification</w:t>
+            </w:r>
+            <w:proofErr w:type="spellEnd"/>
+            <w:r>
+              <w:rPr>
+                <w:lang w:val="en-GB"/>
+              </w:rPr>
+              <w:t>)</w:t>
+            </w:r>
+          </w:p>
+        </w:tc>
+      </w:tr>
+      <w:tr>
+        <w:tc>
+          <w:tcPr>
+            <w:tcW w:w="8494" w:type="dxa"/>
+            <w:gridSpan w:val="2"/>
+          </w:tcPr>
+          <w:p>
+            <w:pPr>
+              <w:rPr>
+                <w:lang w:val="en-GB"/>
+              </w:rPr>
+            </w:pPr>
+            <w:r>
+              <w:rPr>
+                <w:b/>
+                <w:lang w:val="en-GB"/>
+              </w:rPr>
+              <w:t>Keys:</w:t>
+            </w:r>
+            <w:r>
+              <w:rPr>
+                <w:lang w:val="en-GB"/>
+              </w:rPr>
+              <w:t xml:space="preserve"> {id</w:t>
+            </w:r>
+            <w:r>
+              <w:t xml:space="preserve">, </w:t>
+            </w:r>
+            <w:proofErr w:type="spellStart"/>
+            <w:r>
+              <w:t>id_user</w:t>
+            </w:r>
+            <w:proofErr w:type="spellEnd"/>
+            <w:r>
+              <w:rPr>
+                <w:lang w:val="en-GB"/>
+              </w:rPr>
+              <w:t>}</w:t>
+            </w:r>
+          </w:p>
+        </w:tc>
+      </w:tr>
+      <w:tr>
+        <w:tc>
+          <w:tcPr>
+            <w:tcW w:w="8494" w:type="dxa"/>
+            <w:gridSpan w:val="2"/>
+          </w:tcPr>
+          <w:p>
+            <w:pPr>
+              <w:rPr>
+                <w:b/>
+                <w:lang w:val="en-GB"/>
+              </w:rPr>
+            </w:pPr>
+            <w:r>
+              <w:rPr>
+                <w:b/>
+                <w:lang w:val="en-GB"/>
+              </w:rPr>
+              <w:t>Functional Dependencies</w:t>
+            </w:r>
+          </w:p>
+        </w:tc>
+      </w:tr>
+      <w:tr>
+        <w:tc>
+          <w:tcPr>
+            <w:tcW w:w="1980" w:type="dxa"/>
+          </w:tcPr>
+          <w:p>
+            <w:r>
+              <w:t>FD0901</w:t>
+            </w:r>
+          </w:p>
+        </w:tc>
+        <w:tc>
+          <w:tcPr>
+            <w:tcW w:w="6514" w:type="dxa"/>
+          </w:tcPr>
+          <w:p>
+            <w:pPr>
+              <w:rPr>
+                <w:lang w:val="en-GB"/>
+              </w:rPr>
+            </w:pPr>
+            <w:r>
+              <w:rPr>
+                <w:lang w:val="en-GB"/>
+              </w:rPr>
+              <w:t>{id</w:t>
+            </w:r>
+            <w:r>
+              <w:rPr>
+                <w:lang w:val="en-US"/>
+              </w:rPr>
+              <w:t xml:space="preserve">, </w:t>
+            </w:r>
+            <w:proofErr w:type="spellStart"/>
+            <w:r>
+              <w:rPr>
+                <w:lang w:val="en-US"/>
+              </w:rPr>
+              <w:t>id_user</w:t>
+            </w:r>
+            <w:proofErr w:type="spellEnd"/>
+            <w:r>
+              <w:rPr>
+                <w:lang w:val="en-GB"/>
+              </w:rPr>
+              <w:t xml:space="preserve">} </w:t>
+            </w:r>
+            <w:r>
+              <w:rPr>
+                <w:lang w:val="en-GB"/>
+              </w:rPr>
+              <w:sym w:font="Symbol" w:char="F0AE"/>
+            </w:r>
+            <w:r>
+              <w:rPr>
+                <w:lang w:val="en-GB"/>
+              </w:rPr>
+              <w:t xml:space="preserve"> {</w:t>
+            </w:r>
+            <w:r>
+              <w:rPr>
+                <w:lang w:val="en-US"/>
+              </w:rPr>
+              <w:t>date, notification, state</w:t>
+            </w:r>
+            <w:r>
+              <w:rPr>
+                <w:lang w:val="en-GB"/>
+              </w:rPr>
+              <w:t>}</w:t>
+            </w:r>
+          </w:p>
+        </w:tc>
+      </w:tr>
+      <w:tr>
+        <w:tc>
+          <w:tcPr>
+            <w:tcW w:w="1980" w:type="dxa"/>
+          </w:tcPr>
+          <w:p>
+            <w:pPr>
+              <w:rPr>
+                <w:b/>
+                <w:lang w:val="en-US"/>
+              </w:rPr>
+            </w:pPr>
+            <w:r>
+              <w:rPr>
+                <w:b/>
+                <w:lang w:val="en-US"/>
+              </w:rPr>
+              <w:lastRenderedPageBreak/>
+              <w:t>NORMAL FORM</w:t>
+            </w:r>
+          </w:p>
+        </w:tc>
+        <w:tc>
+          <w:tcPr>
+            <w:tcW w:w="6514" w:type="dxa"/>
+          </w:tcPr>
+          <w:p>
+            <w:pPr>
+              <w:rPr>
+                <w:lang w:val="en-GB"/>
+              </w:rPr>
+            </w:pPr>
+            <w:r>
+              <w:rPr>
+                <w:lang w:val="en-GB"/>
+              </w:rPr>
+              <w:t>BCNF</w:t>
+            </w:r>
+          </w:p>
+        </w:tc>
+      </w:tr>
+    </w:tbl>
+    <w:p>
+      <w:pPr>
+        <w:rPr>
+          <w:lang w:val="en-US"/>
+        </w:rPr>
+      </w:pPr>
+    </w:p>
+    <w:tbl>
+      <w:tblPr>
+        <w:tblStyle w:val="TabelacomGrelhaClara"/>
+        <w:tblW w:w="0" w:type="auto"/>
+        <w:tblLook w:val="04A0" w:firstRow="1" w:lastRow="0" w:firstColumn="1" w:lastColumn="0" w:noHBand="0" w:noVBand="1"/>
+      </w:tblPr>
+      <w:tblGrid>
+        <w:gridCol w:w="1980"/>
+        <w:gridCol w:w="6514"/>
+      </w:tblGrid>
+      <w:tr>
+        <w:tc>
+          <w:tcPr>
+            <w:tcW w:w="8494" w:type="dxa"/>
+            <w:gridSpan w:val="2"/>
+          </w:tcPr>
+          <w:p>
+            <w:pPr>
+              <w:rPr>
+                <w:lang w:val="en-GB"/>
+              </w:rPr>
+            </w:pPr>
+            <w:r>
+              <w:rPr>
+                <w:b/>
+                <w:lang w:val="en-GB"/>
+              </w:rPr>
+              <w:t>Table R</w:t>
+            </w:r>
+            <w:r>
+              <w:rPr>
+                <w:b/>
+              </w:rPr>
+              <w:t>1</w:t>
+            </w:r>
+            <w:r>
+              <w:rPr>
+                <w:b/>
+                <w:lang w:val="en-GB"/>
+              </w:rPr>
+              <w:t>0</w:t>
+            </w:r>
+            <w:r>
+              <w:rPr>
+                <w:lang w:val="en-GB"/>
+              </w:rPr>
+              <w:t xml:space="preserve"> (</w:t>
+            </w:r>
+            <w:proofErr w:type="spellStart"/>
+            <w:r>
+              <w:t>Progress_update</w:t>
+            </w:r>
+            <w:proofErr w:type="spellEnd"/>
+            <w:r>
+              <w:rPr>
+                <w:lang w:val="en-GB"/>
+              </w:rPr>
+              <w:t>)</w:t>
+            </w:r>
+          </w:p>
+        </w:tc>
+      </w:tr>
+      <w:tr>
+        <w:tc>
+          <w:tcPr>
+            <w:tcW w:w="8494" w:type="dxa"/>
+            <w:gridSpan w:val="2"/>
+          </w:tcPr>
+          <w:p>
+            <w:pPr>
+              <w:rPr>
+                <w:lang w:val="en-GB"/>
+              </w:rPr>
+            </w:pPr>
+            <w:r>
+              <w:rPr>
+                <w:b/>
+                <w:lang w:val="en-GB"/>
+              </w:rPr>
+              <w:t>Keys:</w:t>
+            </w:r>
+            <w:r>
+              <w:rPr>
+                <w:lang w:val="en-GB"/>
+              </w:rPr>
+              <w:t xml:space="preserve"> {id}</w:t>
+            </w:r>
+          </w:p>
+        </w:tc>
+      </w:tr>
+      <w:tr>
+        <w:tc>
+          <w:tcPr>
+            <w:tcW w:w="8494" w:type="dxa"/>
+            <w:gridSpan w:val="2"/>
+          </w:tcPr>
+          <w:p>
+            <w:pPr>
+              <w:rPr>
+                <w:b/>
+                <w:lang w:val="en-GB"/>
+              </w:rPr>
+            </w:pPr>
+            <w:r>
+              <w:rPr>
+                <w:b/>
+                <w:lang w:val="en-GB"/>
+              </w:rPr>
+              <w:t>Functional Dependencies</w:t>
+            </w:r>
+          </w:p>
+        </w:tc>
+      </w:tr>
+      <w:tr>
+        <w:tc>
+          <w:tcPr>
+            <w:tcW w:w="1980" w:type="dxa"/>
+          </w:tcPr>
+          <w:p>
+            <w:r>
+              <w:t>FD1001</w:t>
+            </w:r>
+          </w:p>
+        </w:tc>
+        <w:tc>
+          <w:tcPr>
+            <w:tcW w:w="6514" w:type="dxa"/>
+          </w:tcPr>
+          <w:p>
+            <w:pPr>
+              <w:rPr>
+                <w:lang w:val="en-GB"/>
+              </w:rPr>
+            </w:pPr>
+            <w:r>
+              <w:rPr>
+                <w:lang w:val="en-GB"/>
+              </w:rPr>
+              <w:t xml:space="preserve">{id} </w:t>
+            </w:r>
+            <w:r>
+              <w:rPr>
+                <w:lang w:val="en-GB"/>
+              </w:rPr>
+              <w:sym w:font="Symbol" w:char="F0AE"/>
+            </w:r>
+            <w:r>
+              <w:rPr>
+                <w:lang w:val="en-GB"/>
+              </w:rPr>
+              <w:t xml:space="preserve"> {</w:t>
+            </w:r>
+            <w:r>
+              <w:rPr>
+                <w:lang w:val="en-US"/>
+              </w:rPr>
+              <w:t xml:space="preserve">date, </w:t>
+            </w:r>
+            <w:proofErr w:type="spellStart"/>
+            <w:r>
+              <w:rPr>
+                <w:lang w:val="en-US"/>
+              </w:rPr>
+              <w:t>new_value</w:t>
+            </w:r>
+            <w:proofErr w:type="spellEnd"/>
+            <w:r>
+              <w:rPr>
+                <w:lang w:val="en-US"/>
+              </w:rPr>
+              <w:t xml:space="preserve">, </w:t>
+            </w:r>
+            <w:proofErr w:type="spellStart"/>
+            <w:r>
+              <w:rPr>
+                <w:lang w:val="en-US"/>
+              </w:rPr>
+              <w:t>id_user</w:t>
+            </w:r>
+            <w:proofErr w:type="spellEnd"/>
+            <w:r>
+              <w:rPr>
+                <w:lang w:val="en-US"/>
+              </w:rPr>
+              <w:t xml:space="preserve">, </w:t>
+            </w:r>
+            <w:proofErr w:type="spellStart"/>
+            <w:r>
+              <w:rPr>
+                <w:lang w:val="en-US"/>
+              </w:rPr>
+              <w:t>id_task</w:t>
+            </w:r>
+            <w:proofErr w:type="spellEnd"/>
+            <w:r>
+              <w:rPr>
+                <w:lang w:val="en-GB"/>
+              </w:rPr>
+              <w:t>}</w:t>
+            </w:r>
+          </w:p>
+        </w:tc>
+      </w:tr>
+      <w:tr>
+        <w:tc>
+          <w:tcPr>
+            <w:tcW w:w="1980" w:type="dxa"/>
+          </w:tcPr>
+          <w:p>
+            <w:pPr>
+              <w:rPr>
+                <w:b/>
+                <w:lang w:val="en-US"/>
+              </w:rPr>
+            </w:pPr>
+            <w:r>
+              <w:rPr>
+                <w:b/>
+                <w:lang w:val="en-US"/>
+              </w:rPr>
+              <w:t>NORMAL FORM</w:t>
+            </w:r>
+          </w:p>
+        </w:tc>
+        <w:tc>
+          <w:tcPr>
+            <w:tcW w:w="6514" w:type="dxa"/>
+          </w:tcPr>
+          <w:p>
+            <w:pPr>
+              <w:rPr>
+                <w:lang w:val="en-GB"/>
+              </w:rPr>
+            </w:pPr>
+            <w:r>
+              <w:rPr>
+                <w:lang w:val="en-GB"/>
+              </w:rPr>
+              <w:t>BCNF</w:t>
+            </w:r>
+          </w:p>
+        </w:tc>
+      </w:tr>
+    </w:tbl>
+    <w:p>
+      <w:pPr>
+        <w:rPr>
+          <w:lang w:val="en-US"/>
+        </w:rPr>
+      </w:pPr>
+    </w:p>
+    <w:tbl>
+      <w:tblPr>
+        <w:tblStyle w:val="TabelacomGrelhaClara"/>
+        <w:tblW w:w="0" w:type="auto"/>
+        <w:tblLook w:val="04A0" w:firstRow="1" w:lastRow="0" w:firstColumn="1" w:lastColumn="0" w:noHBand="0" w:noVBand="1"/>
+      </w:tblPr>
+      <w:tblGrid>
+        <w:gridCol w:w="1980"/>
+        <w:gridCol w:w="6514"/>
+      </w:tblGrid>
+      <w:tr>
+        <w:tc>
+          <w:tcPr>
+            <w:tcW w:w="8494" w:type="dxa"/>
+            <w:gridSpan w:val="2"/>
+          </w:tcPr>
+          <w:p>
+            <w:pPr>
+              <w:rPr>
+                <w:lang w:val="en-GB"/>
+              </w:rPr>
+            </w:pPr>
+            <w:r>
+              <w:rPr>
+                <w:b/>
+                <w:lang w:val="en-GB"/>
+              </w:rPr>
+              <w:t>Table R</w:t>
+            </w:r>
+            <w:r>
+              <w:rPr>
+                <w:b/>
+              </w:rPr>
+              <w:t>11</w:t>
+            </w:r>
+            <w:r>
+              <w:rPr>
+                <w:lang w:val="en-GB"/>
+              </w:rPr>
+              <w:t xml:space="preserve"> (</w:t>
+            </w:r>
+            <w:proofErr w:type="spellStart"/>
+            <w:r>
+              <w:t>Message</w:t>
+            </w:r>
+            <w:proofErr w:type="spellEnd"/>
+            <w:r>
+              <w:rPr>
+                <w:lang w:val="en-GB"/>
+              </w:rPr>
+              <w:t>)</w:t>
+            </w:r>
+          </w:p>
+        </w:tc>
+      </w:tr>
+      <w:tr>
+        <w:tc>
+          <w:tcPr>
+            <w:tcW w:w="8494" w:type="dxa"/>
+            <w:gridSpan w:val="2"/>
+          </w:tcPr>
+          <w:p>
+            <w:pPr>
+              <w:rPr>
+                <w:lang w:val="en-GB"/>
+              </w:rPr>
+            </w:pPr>
+            <w:r>
+              <w:rPr>
+                <w:b/>
+                <w:lang w:val="en-GB"/>
+              </w:rPr>
+              <w:t>Keys:</w:t>
+            </w:r>
+            <w:r>
+              <w:rPr>
+                <w:lang w:val="en-GB"/>
+              </w:rPr>
+              <w:t xml:space="preserve"> {id}</w:t>
+            </w:r>
+          </w:p>
+        </w:tc>
+      </w:tr>
+      <w:tr>
+        <w:tc>
+          <w:tcPr>
+            <w:tcW w:w="8494" w:type="dxa"/>
+            <w:gridSpan w:val="2"/>
+          </w:tcPr>
+          <w:p>
+            <w:pPr>
+              <w:rPr>
+                <w:b/>
+                <w:lang w:val="en-GB"/>
+              </w:rPr>
+            </w:pPr>
+            <w:r>
+              <w:rPr>
+                <w:b/>
+                <w:lang w:val="en-GB"/>
+              </w:rPr>
+              <w:t>Functional Dependencies</w:t>
+            </w:r>
+          </w:p>
+        </w:tc>
+      </w:tr>
+      <w:tr>
+        <w:tc>
+          <w:tcPr>
+            <w:tcW w:w="1980" w:type="dxa"/>
+          </w:tcPr>
+          <w:p>
+            <w:r>
+              <w:t>FD1101</w:t>
+            </w:r>
+          </w:p>
+        </w:tc>
+        <w:tc>
+          <w:tcPr>
+            <w:tcW w:w="6514" w:type="dxa"/>
+          </w:tcPr>
+          <w:p>
+            <w:pPr>
+              <w:rPr>
+                <w:lang w:val="en-GB"/>
+              </w:rPr>
+            </w:pPr>
+            <w:r>
+              <w:rPr>
+                <w:lang w:val="en-GB"/>
+              </w:rPr>
+              <w:t xml:space="preserve">{id} </w:t>
+            </w:r>
+            <w:r>
+              <w:rPr>
+                <w:lang w:val="en-GB"/>
+              </w:rPr>
+              <w:sym w:font="Symbol" w:char="F0AE"/>
+            </w:r>
+            <w:r>
+              <w:rPr>
+                <w:lang w:val="en-GB"/>
+              </w:rPr>
+              <w:t xml:space="preserve"> {</w:t>
+            </w:r>
+            <w:r>
+              <w:rPr>
+                <w:lang w:val="en-US"/>
+              </w:rPr>
+              <w:t xml:space="preserve">date, message, </w:t>
+            </w:r>
+            <w:proofErr w:type="spellStart"/>
+            <w:r>
+              <w:rPr>
+                <w:lang w:val="en-US"/>
+              </w:rPr>
+              <w:t>id_user</w:t>
+            </w:r>
+            <w:proofErr w:type="spellEnd"/>
+            <w:r>
+              <w:rPr>
+                <w:lang w:val="en-US"/>
+              </w:rPr>
+              <w:t xml:space="preserve">, </w:t>
+            </w:r>
+            <w:proofErr w:type="spellStart"/>
+            <w:r>
+              <w:rPr>
+                <w:lang w:val="en-US"/>
+              </w:rPr>
+              <w:t>id_project</w:t>
+            </w:r>
+            <w:proofErr w:type="spellEnd"/>
+            <w:r>
+              <w:rPr>
+                <w:lang w:val="en-GB"/>
+              </w:rPr>
+              <w:t>}</w:t>
+            </w:r>
+          </w:p>
+        </w:tc>
+      </w:tr>
+      <w:tr>
+        <w:tc>
+          <w:tcPr>
+            <w:tcW w:w="1980" w:type="dxa"/>
+          </w:tcPr>
+          <w:p>
+            <w:pPr>
+              <w:rPr>
+                <w:b/>
+                <w:lang w:val="en-US"/>
+              </w:rPr>
+            </w:pPr>
+            <w:r>
+              <w:rPr>
+                <w:b/>
+                <w:lang w:val="en-US"/>
+              </w:rPr>
+              <w:t>NORMAL FORM</w:t>
+            </w:r>
+          </w:p>
+        </w:tc>
+        <w:tc>
+          <w:tcPr>
+            <w:tcW w:w="6514" w:type="dxa"/>
+          </w:tcPr>
+          <w:p>
+            <w:pPr>
+              <w:rPr>
+                <w:lang w:val="en-GB"/>
+              </w:rPr>
+            </w:pPr>
+            <w:r>
+              <w:rPr>
+                <w:lang w:val="en-GB"/>
+              </w:rPr>
+              <w:t>BCNF</w:t>
+            </w:r>
+          </w:p>
+        </w:tc>
+      </w:tr>
+    </w:tbl>
+    <w:p>
+      <w:pPr>
+        <w:rPr>
+          <w:lang w:val="en-US"/>
+        </w:rPr>
+      </w:pPr>
+    </w:p>
+    <w:tbl>
+      <w:tblPr>
+        <w:tblStyle w:val="TabelacomGrelhaClara"/>
+        <w:tblW w:w="0" w:type="auto"/>
+        <w:tblLook w:val="04A0" w:firstRow="1" w:lastRow="0" w:firstColumn="1" w:lastColumn="0" w:noHBand="0" w:noVBand="1"/>
+      </w:tblPr>
+      <w:tblGrid>
+        <w:gridCol w:w="1980"/>
+        <w:gridCol w:w="6514"/>
+      </w:tblGrid>
+      <w:tr>
+        <w:tc>
+          <w:tcPr>
+            <w:tcW w:w="8494" w:type="dxa"/>
+            <w:gridSpan w:val="2"/>
+          </w:tcPr>
+          <w:p>
+            <w:pPr>
+              <w:rPr>
+                <w:lang w:val="en-GB"/>
+              </w:rPr>
+            </w:pPr>
+            <w:r>
+              <w:rPr>
+                <w:b/>
+                <w:lang w:val="en-GB"/>
+              </w:rPr>
+              <w:t>Table R</w:t>
+            </w:r>
+            <w:r>
+              <w:rPr>
+                <w:b/>
+              </w:rPr>
+              <w:t>12</w:t>
+            </w:r>
+            <w:r>
+              <w:rPr>
+                <w:lang w:val="en-GB"/>
+              </w:rPr>
+              <w:t xml:space="preserve"> (</w:t>
+            </w:r>
+            <w:proofErr w:type="spellStart"/>
+            <w:r>
+              <w:t>Project_team</w:t>
+            </w:r>
+            <w:proofErr w:type="spellEnd"/>
+            <w:r>
+              <w:rPr>
+                <w:lang w:val="en-GB"/>
+              </w:rPr>
+              <w:t>)</w:t>
+            </w:r>
+          </w:p>
+        </w:tc>
+      </w:tr>
+      <w:tr>
+        <w:tc>
+          <w:tcPr>
+            <w:tcW w:w="8494" w:type="dxa"/>
+            <w:gridSpan w:val="2"/>
+          </w:tcPr>
+          <w:p>
+            <w:pPr>
+              <w:rPr>
+                <w:lang w:val="en-GB"/>
+              </w:rPr>
+            </w:pPr>
+            <w:r>
+              <w:rPr>
+                <w:b/>
+                <w:lang w:val="en-GB"/>
+              </w:rPr>
+              <w:t>Keys:</w:t>
+            </w:r>
+            <w:r>
+              <w:rPr>
+                <w:lang w:val="en-GB"/>
+              </w:rPr>
+              <w:t xml:space="preserve"> {id</w:t>
+            </w:r>
+            <w:r>
+              <w:rPr>
+                <w:lang w:val="en-US"/>
+              </w:rPr>
+              <w:t xml:space="preserve">_project, </w:t>
+            </w:r>
+            <w:proofErr w:type="spellStart"/>
+            <w:r>
+              <w:rPr>
+                <w:lang w:val="en-US"/>
+              </w:rPr>
+              <w:t>id_worker</w:t>
+            </w:r>
+            <w:proofErr w:type="spellEnd"/>
+            <w:r>
+              <w:rPr>
+                <w:lang w:val="en-GB"/>
+              </w:rPr>
+              <w:t>}</w:t>
+            </w:r>
+          </w:p>
+        </w:tc>
+      </w:tr>
+      <w:tr>
+        <w:tc>
+          <w:tcPr>
+            <w:tcW w:w="8494" w:type="dxa"/>
+            <w:gridSpan w:val="2"/>
+          </w:tcPr>
+          <w:p>
+            <w:pPr>
+              <w:rPr>
+                <w:b/>
+                <w:lang w:val="en-GB"/>
+              </w:rPr>
+            </w:pPr>
+            <w:r>
+              <w:rPr>
+                <w:b/>
+                <w:lang w:val="en-GB"/>
+              </w:rPr>
+              <w:t>Functional Dependencies</w:t>
+            </w:r>
+          </w:p>
+        </w:tc>
+      </w:tr>
+      <w:tr>
+        <w:tc>
+          <w:tcPr>
+            <w:tcW w:w="8494" w:type="dxa"/>
+            <w:gridSpan w:val="2"/>
+          </w:tcPr>
+          <w:p>
+            <w:pPr>
+              <w:rPr>
+                <w:lang w:val="en-GB"/>
+              </w:rPr>
+            </w:pPr>
+            <w:r>
+              <w:t>(</w:t>
+            </w:r>
+            <w:proofErr w:type="spellStart"/>
+            <w:r>
+              <w:t>none</w:t>
+            </w:r>
+            <w:proofErr w:type="spellEnd"/>
+            <w:r>
+              <w:t>)</w:t>
+            </w:r>
+          </w:p>
+        </w:tc>
+      </w:tr>
+      <w:tr>
+        <w:tc>
+          <w:tcPr>
+            <w:tcW w:w="1980" w:type="dxa"/>
+          </w:tcPr>
+          <w:p>
+            <w:pPr>
+              <w:rPr>
+                <w:b/>
+                <w:lang w:val="en-US"/>
+              </w:rPr>
+            </w:pPr>
+            <w:r>
+              <w:rPr>
+                <w:b/>
+                <w:lang w:val="en-US"/>
+              </w:rPr>
+              <w:t>NORMAL FORM</w:t>
+            </w:r>
+          </w:p>
+        </w:tc>
+        <w:tc>
+          <w:tcPr>
+            <w:tcW w:w="6514" w:type="dxa"/>
+          </w:tcPr>
+          <w:p>
+            <w:pPr>
+              <w:rPr>
+                <w:lang w:val="en-GB"/>
+              </w:rPr>
+            </w:pPr>
+            <w:r>
+              <w:rPr>
+                <w:lang w:val="en-GB"/>
+              </w:rPr>
+              <w:t>BCNF</w:t>
+            </w:r>
+          </w:p>
+        </w:tc>
+      </w:tr>
+    </w:tbl>
+    <w:p>
+      <w:pPr>
+        <w:rPr>
+          <w:lang w:val="en-US"/>
+        </w:rPr>
+      </w:pPr>
+    </w:p>
+    <w:tbl>
+      <w:tblPr>
+        <w:tblStyle w:val="TabelacomGrelhaClara"/>
+        <w:tblW w:w="0" w:type="auto"/>
+        <w:tblLook w:val="04A0" w:firstRow="1" w:lastRow="0" w:firstColumn="1" w:lastColumn="0" w:noHBand="0" w:noVBand="1"/>
+      </w:tblPr>
+      <w:tblGrid>
+        <w:gridCol w:w="1980"/>
+        <w:gridCol w:w="6514"/>
+      </w:tblGrid>
+      <w:tr>
+        <w:tc>
+          <w:tcPr>
+            <w:tcW w:w="8494" w:type="dxa"/>
+            <w:gridSpan w:val="2"/>
+          </w:tcPr>
+          <w:p>
+            <w:pPr>
+              <w:rPr>
+                <w:lang w:val="en-GB"/>
+              </w:rPr>
+            </w:pPr>
+            <w:r>
+              <w:rPr>
+                <w:b/>
+                <w:lang w:val="en-GB"/>
+              </w:rPr>
+              <w:t>Table R</w:t>
+            </w:r>
+            <w:r>
+              <w:rPr>
+                <w:b/>
+              </w:rPr>
+              <w:t>13</w:t>
+            </w:r>
+            <w:r>
+              <w:rPr>
+                <w:lang w:val="en-GB"/>
+              </w:rPr>
+              <w:t xml:space="preserve"> (</w:t>
+            </w:r>
+            <w:proofErr w:type="spellStart"/>
+            <w:r>
+              <w:t>Board_team</w:t>
+            </w:r>
+            <w:proofErr w:type="spellEnd"/>
+            <w:r>
+              <w:rPr>
+                <w:lang w:val="en-GB"/>
+              </w:rPr>
+              <w:t>)</w:t>
+            </w:r>
+          </w:p>
+        </w:tc>
+      </w:tr>
+      <w:tr>
+        <w:tc>
+          <w:tcPr>
+            <w:tcW w:w="8494" w:type="dxa"/>
+            <w:gridSpan w:val="2"/>
+          </w:tcPr>
+          <w:p>
+            <w:pPr>
+              <w:rPr>
+                <w:lang w:val="en-GB"/>
+              </w:rPr>
+            </w:pPr>
+            <w:r>
+              <w:rPr>
+                <w:b/>
+                <w:lang w:val="en-GB"/>
+              </w:rPr>
+              <w:t>Keys:</w:t>
+            </w:r>
+            <w:r>
+              <w:rPr>
+                <w:lang w:val="en-GB"/>
+              </w:rPr>
+              <w:t xml:space="preserve"> {id</w:t>
+            </w:r>
+            <w:r>
+              <w:rPr>
+                <w:lang w:val="en-US"/>
+              </w:rPr>
+              <w:t xml:space="preserve">_board, </w:t>
+            </w:r>
+            <w:proofErr w:type="spellStart"/>
+            <w:r>
+              <w:rPr>
+                <w:lang w:val="en-US"/>
+              </w:rPr>
+              <w:t>id_worker</w:t>
+            </w:r>
+            <w:proofErr w:type="spellEnd"/>
+            <w:r>
+              <w:rPr>
+                <w:lang w:val="en-GB"/>
+              </w:rPr>
+              <w:t>}</w:t>
+            </w:r>
+          </w:p>
+        </w:tc>
+      </w:tr>
+      <w:tr>
+        <w:tc>
+          <w:tcPr>
+            <w:tcW w:w="8494" w:type="dxa"/>
+            <w:gridSpan w:val="2"/>
+          </w:tcPr>
+          <w:p>
+            <w:pPr>
+              <w:rPr>
+                <w:b/>
+                <w:lang w:val="en-GB"/>
+              </w:rPr>
+            </w:pPr>
+            <w:r>
+              <w:rPr>
+                <w:b/>
+                <w:lang w:val="en-GB"/>
+              </w:rPr>
+              <w:t>Functional Dependencies</w:t>
+            </w:r>
+          </w:p>
+        </w:tc>
+      </w:tr>
+      <w:tr>
+        <w:tc>
+          <w:tcPr>
+            <w:tcW w:w="8494" w:type="dxa"/>
+            <w:gridSpan w:val="2"/>
+          </w:tcPr>
+          <w:p>
+            <w:pPr>
+              <w:rPr>
+                <w:lang w:val="en-GB"/>
+              </w:rPr>
+            </w:pPr>
+            <w:r>
+              <w:t>(</w:t>
+            </w:r>
+            <w:proofErr w:type="spellStart"/>
+            <w:r>
+              <w:t>none</w:t>
+            </w:r>
+            <w:proofErr w:type="spellEnd"/>
+            <w:r>
+              <w:t>)</w:t>
+            </w:r>
+          </w:p>
+        </w:tc>
+      </w:tr>
+      <w:tr>
+        <w:tc>
+          <w:tcPr>
+            <w:tcW w:w="1980" w:type="dxa"/>
+          </w:tcPr>
+          <w:p>
+            <w:pPr>
+              <w:rPr>
+                <w:b/>
+                <w:lang w:val="en-US"/>
+              </w:rPr>
+            </w:pPr>
+            <w:r>
+              <w:rPr>
+                <w:b/>
+                <w:lang w:val="en-US"/>
+              </w:rPr>
+              <w:t>NORMAL FORM</w:t>
+            </w:r>
+          </w:p>
+        </w:tc>
+        <w:tc>
+          <w:tcPr>
+            <w:tcW w:w="6514" w:type="dxa"/>
+          </w:tcPr>
+          <w:p>
+            <w:pPr>
+              <w:rPr>
+                <w:lang w:val="en-GB"/>
+              </w:rPr>
+            </w:pPr>
+            <w:r>
+              <w:rPr>
+                <w:lang w:val="en-GB"/>
+              </w:rPr>
+              <w:t>BCNF</w:t>
+            </w:r>
+          </w:p>
+        </w:tc>
+      </w:tr>
+    </w:tbl>
+    <w:p>
+      <w:pPr>
+        <w:rPr>
+          <w:lang w:val="en-US"/>
+        </w:rPr>
+      </w:pPr>
+    </w:p>
+    <w:tbl>
+      <w:tblPr>
+        <w:tblStyle w:val="TabelacomGrelhaClara"/>
+        <w:tblW w:w="0" w:type="auto"/>
+        <w:tblLook w:val="04A0" w:firstRow="1" w:lastRow="0" w:firstColumn="1" w:lastColumn="0" w:noHBand="0" w:noVBand="1"/>
+      </w:tblPr>
+      <w:tblGrid>
+        <w:gridCol w:w="1980"/>
+        <w:gridCol w:w="6514"/>
+      </w:tblGrid>
+      <w:tr>
+        <w:tc>
+          <w:tcPr>
+            <w:tcW w:w="8494" w:type="dxa"/>
+            <w:gridSpan w:val="2"/>
+          </w:tcPr>
+          <w:p>
+            <w:pPr>
+              <w:rPr>
+                <w:lang w:val="en-GB"/>
+              </w:rPr>
+            </w:pPr>
+            <w:r>
+              <w:rPr>
+                <w:b/>
+                <w:lang w:val="en-GB"/>
+              </w:rPr>
+              <w:t>Table R</w:t>
+            </w:r>
+            <w:r>
+              <w:rPr>
+                <w:b/>
+              </w:rPr>
+              <w:t>14</w:t>
+            </w:r>
+            <w:r>
+              <w:rPr>
+                <w:lang w:val="en-GB"/>
+              </w:rPr>
+              <w:t xml:space="preserve"> (</w:t>
+            </w:r>
+            <w:proofErr w:type="spellStart"/>
+            <w:r>
+              <w:t>Profile_picture</w:t>
+            </w:r>
+            <w:proofErr w:type="spellEnd"/>
+            <w:r>
+              <w:rPr>
+                <w:lang w:val="en-GB"/>
+              </w:rPr>
+              <w:t>)</w:t>
+            </w:r>
+          </w:p>
+        </w:tc>
+      </w:tr>
+      <w:tr>
+        <w:tc>
+          <w:tcPr>
+            <w:tcW w:w="8494" w:type="dxa"/>
+            <w:gridSpan w:val="2"/>
+          </w:tcPr>
+          <w:p>
+            <w:pPr>
+              <w:rPr>
+                <w:lang w:val="en-GB"/>
+              </w:rPr>
+            </w:pPr>
+            <w:r>
+              <w:rPr>
+                <w:b/>
+                <w:lang w:val="en-GB"/>
+              </w:rPr>
+              <w:t>Keys:</w:t>
+            </w:r>
+            <w:r>
+              <w:rPr>
+                <w:lang w:val="en-GB"/>
+              </w:rPr>
+              <w:t xml:space="preserve"> {id</w:t>
+            </w:r>
+            <w:r>
+              <w:t>_</w:t>
+            </w:r>
+            <w:proofErr w:type="spellStart"/>
+            <w:r>
+              <w:t>image</w:t>
+            </w:r>
+            <w:proofErr w:type="spellEnd"/>
+            <w:r>
+              <w:rPr>
+                <w:lang w:val="en-GB"/>
+              </w:rPr>
+              <w:t>}</w:t>
+            </w:r>
+          </w:p>
+        </w:tc>
+      </w:tr>
+      <w:tr>
+        <w:tc>
+          <w:tcPr>
+            <w:tcW w:w="8494" w:type="dxa"/>
+            <w:gridSpan w:val="2"/>
+          </w:tcPr>
+          <w:p>
+            <w:pPr>
+              <w:rPr>
+                <w:b/>
+                <w:lang w:val="en-GB"/>
+              </w:rPr>
+            </w:pPr>
+            <w:r>
+              <w:rPr>
+                <w:b/>
+                <w:lang w:val="en-GB"/>
+              </w:rPr>
+              <w:t>Functional Dependencies</w:t>
+            </w:r>
+          </w:p>
+        </w:tc>
+      </w:tr>
+      <w:tr>
+        <w:tc>
+          <w:tcPr>
+            <w:tcW w:w="1980" w:type="dxa"/>
+          </w:tcPr>
+          <w:p>
+            <w:r>
+              <w:t>FD1401</w:t>
+            </w:r>
+          </w:p>
+        </w:tc>
+        <w:tc>
+          <w:tcPr>
+            <w:tcW w:w="6514" w:type="dxa"/>
+          </w:tcPr>
+          <w:p>
+            <w:pPr>
+              <w:rPr>
+                <w:lang w:val="en-GB"/>
+              </w:rPr>
+            </w:pPr>
+            <w:proofErr w:type="spellStart"/>
+            <w:r>
+              <w:rPr>
+                <w:lang w:val="en-US"/>
+              </w:rPr>
+              <w:t>id_image</w:t>
+            </w:r>
+            <w:proofErr w:type="spellEnd"/>
+            <w:r>
+              <w:rPr>
+                <w:lang w:val="en-US"/>
+              </w:rPr>
+              <w:t xml:space="preserve"> </w:t>
+            </w:r>
+            <w:r>
+              <w:sym w:font="Symbol" w:char="F0AE"/>
+            </w:r>
+            <w:r>
+              <w:rPr>
+                <w:lang w:val="en-US"/>
+              </w:rPr>
+              <w:t xml:space="preserve"> {</w:t>
+            </w:r>
+            <w:proofErr w:type="spellStart"/>
+            <w:r>
+              <w:rPr>
+                <w:lang w:val="en-US"/>
+              </w:rPr>
+              <w:t>id_user</w:t>
+            </w:r>
+            <w:proofErr w:type="spellEnd"/>
+            <w:r>
+              <w:rPr>
+                <w:lang w:val="en-US"/>
+              </w:rPr>
+              <w:t>, path}</w:t>
+            </w:r>
+          </w:p>
+        </w:tc>
+      </w:tr>
+      <w:tr>
+        <w:tc>
+          <w:tcPr>
+            <w:tcW w:w="1980" w:type="dxa"/>
+          </w:tcPr>
+          <w:p>
+            <w:pPr>
+              <w:rPr>
+                <w:b/>
+                <w:lang w:val="en-US"/>
+              </w:rPr>
+            </w:pPr>
+            <w:r>
+              <w:rPr>
+                <w:b/>
+                <w:lang w:val="en-US"/>
+              </w:rPr>
+              <w:t>NORMAL FORM</w:t>
+            </w:r>
+          </w:p>
+        </w:tc>
+        <w:tc>
+          <w:tcPr>
+            <w:tcW w:w="6514" w:type="dxa"/>
+          </w:tcPr>
+          <w:p>
+            <w:pPr>
+              <w:rPr>
+                <w:lang w:val="en-GB"/>
+              </w:rPr>
+            </w:pPr>
+            <w:r>
+              <w:rPr>
+                <w:lang w:val="en-GB"/>
+              </w:rPr>
+              <w:t>BCNF</w:t>
+            </w:r>
+          </w:p>
+        </w:tc>
+      </w:tr>
+    </w:tbl>
+    <w:p>
+      <w:pPr>
+        <w:rPr>
+          <w:lang w:val="en-US"/>
+        </w:rPr>
+      </w:pPr>
+    </w:p>
+    <w:tbl>
+      <w:tblPr>
+        <w:tblStyle w:val="TabelacomGrelhaClara"/>
+        <w:tblW w:w="0" w:type="auto"/>
+        <w:tblLook w:val="04A0" w:firstRow="1" w:lastRow="0" w:firstColumn="1" w:lastColumn="0" w:noHBand="0" w:noVBand="1"/>
+      </w:tblPr>
+      <w:tblGrid>
+        <w:gridCol w:w="1980"/>
+        <w:gridCol w:w="6514"/>
+      </w:tblGrid>
+      <w:tr>
+        <w:tc>
+          <w:tcPr>
+            <w:tcW w:w="8494" w:type="dxa"/>
+            <w:gridSpan w:val="2"/>
+          </w:tcPr>
+          <w:p>
+            <w:pPr>
+              <w:rPr>
+                <w:lang w:val="en-GB"/>
+              </w:rPr>
+            </w:pPr>
+            <w:r>
+              <w:rPr>
+                <w:b/>
+                <w:lang w:val="en-GB"/>
+              </w:rPr>
+              <w:t>Table R</w:t>
+            </w:r>
+            <w:r>
+              <w:rPr>
+                <w:b/>
+              </w:rPr>
+              <w:t>15</w:t>
+            </w:r>
+            <w:r>
+              <w:rPr>
+                <w:lang w:val="en-GB"/>
+              </w:rPr>
+              <w:t xml:space="preserve"> (</w:t>
+            </w:r>
+            <w:proofErr w:type="spellStart"/>
+            <w:r>
+              <w:t>Project_picture</w:t>
+            </w:r>
+            <w:proofErr w:type="spellEnd"/>
+            <w:r>
+              <w:rPr>
+                <w:lang w:val="en-GB"/>
+              </w:rPr>
+              <w:t>)</w:t>
+            </w:r>
+          </w:p>
+        </w:tc>
+      </w:tr>
+      <w:tr>
+        <w:tc>
+          <w:tcPr>
+            <w:tcW w:w="8494" w:type="dxa"/>
+            <w:gridSpan w:val="2"/>
+          </w:tcPr>
+          <w:p>
+            <w:pPr>
+              <w:rPr>
+                <w:lang w:val="en-GB"/>
+              </w:rPr>
+            </w:pPr>
+            <w:r>
+              <w:rPr>
+                <w:b/>
+                <w:lang w:val="en-GB"/>
+              </w:rPr>
+              <w:t>Keys:</w:t>
+            </w:r>
+            <w:r>
+              <w:rPr>
+                <w:lang w:val="en-GB"/>
+              </w:rPr>
+              <w:t xml:space="preserve"> {id</w:t>
+            </w:r>
+            <w:r>
+              <w:t>_</w:t>
+            </w:r>
+            <w:proofErr w:type="spellStart"/>
+            <w:r>
+              <w:t>image</w:t>
+            </w:r>
+            <w:proofErr w:type="spellEnd"/>
+            <w:r>
+              <w:rPr>
+                <w:lang w:val="en-GB"/>
+              </w:rPr>
+              <w:t>}</w:t>
+            </w:r>
+          </w:p>
+        </w:tc>
+      </w:tr>
+      <w:tr>
+        <w:tc>
+          <w:tcPr>
+            <w:tcW w:w="8494" w:type="dxa"/>
+            <w:gridSpan w:val="2"/>
+          </w:tcPr>
+          <w:p>
+            <w:pPr>
+              <w:rPr>
+                <w:b/>
+                <w:lang w:val="en-GB"/>
+              </w:rPr>
+            </w:pPr>
+            <w:r>
+              <w:rPr>
+                <w:b/>
+                <w:lang w:val="en-GB"/>
+              </w:rPr>
+              <w:t>Functional Dependencies</w:t>
+            </w:r>
+          </w:p>
+        </w:tc>
+      </w:tr>
+      <w:tr>
+        <w:tc>
+          <w:tcPr>
+            <w:tcW w:w="1980" w:type="dxa"/>
+          </w:tcPr>
+          <w:p>
+            <w:r>
+              <w:t>FD1501</w:t>
+            </w:r>
+          </w:p>
+        </w:tc>
+        <w:tc>
+          <w:tcPr>
+            <w:tcW w:w="6514" w:type="dxa"/>
+          </w:tcPr>
+          <w:p>
+            <w:pPr>
+              <w:rPr>
+                <w:lang w:val="en-GB"/>
+              </w:rPr>
+            </w:pPr>
+            <w:proofErr w:type="spellStart"/>
+            <w:r>
+              <w:rPr>
+                <w:lang w:val="en-US"/>
+              </w:rPr>
+              <w:t>id_image</w:t>
+            </w:r>
+            <w:proofErr w:type="spellEnd"/>
+            <w:r>
+              <w:rPr>
+                <w:lang w:val="en-US"/>
+              </w:rPr>
+              <w:t xml:space="preserve"> </w:t>
+            </w:r>
+            <w:r>
+              <w:sym w:font="Symbol" w:char="F0AE"/>
+            </w:r>
+            <w:r>
+              <w:rPr>
+                <w:lang w:val="en-US"/>
+              </w:rPr>
+              <w:t xml:space="preserve"> {</w:t>
+            </w:r>
+            <w:proofErr w:type="spellStart"/>
+            <w:r>
+              <w:rPr>
+                <w:lang w:val="en-US"/>
+              </w:rPr>
+              <w:t>id_project</w:t>
+            </w:r>
+            <w:proofErr w:type="spellEnd"/>
+            <w:r>
+              <w:rPr>
+                <w:lang w:val="en-US"/>
+              </w:rPr>
+              <w:t>, path}</w:t>
+            </w:r>
+          </w:p>
+        </w:tc>
+      </w:tr>
+      <w:tr>
+        <w:tc>
+          <w:tcPr>
+            <w:tcW w:w="1980" w:type="dxa"/>
+          </w:tcPr>
+          <w:p>
+            <w:pPr>
+              <w:rPr>
+                <w:b/>
+                <w:lang w:val="en-US"/>
+              </w:rPr>
+            </w:pPr>
+            <w:r>
+              <w:rPr>
+                <w:b/>
+                <w:lang w:val="en-US"/>
+              </w:rPr>
+              <w:t>NORMAL FORM</w:t>
+            </w:r>
+          </w:p>
+        </w:tc>
+        <w:tc>
+          <w:tcPr>
+            <w:tcW w:w="6514" w:type="dxa"/>
+          </w:tcPr>
+          <w:p>
+            <w:pPr>
+              <w:rPr>
+                <w:lang w:val="en-GB"/>
+              </w:rPr>
+            </w:pPr>
+            <w:r>
+              <w:rPr>
+                <w:lang w:val="en-GB"/>
+              </w:rPr>
+              <w:t>BCNF</w:t>
+            </w:r>
+          </w:p>
+        </w:tc>
+      </w:tr>
+    </w:tbl>
+    <w:p>
+      <w:pPr>
+        <w:rPr>
+          <w:lang w:val="en-US"/>
+        </w:rPr>
+      </w:pPr>
+    </w:p>
+    <w:tbl>
+      <w:tblPr>
+        <w:tblStyle w:val="TabelacomGrelhaClara"/>
+        <w:tblW w:w="0" w:type="auto"/>
+        <w:tblLook w:val="04A0" w:firstRow="1" w:lastRow="0" w:firstColumn="1" w:lastColumn="0" w:noHBand="0" w:noVBand="1"/>
+      </w:tblPr>
+      <w:tblGrid>
+        <w:gridCol w:w="1980"/>
+        <w:gridCol w:w="6514"/>
+      </w:tblGrid>
+      <w:tr>
+        <w:tc>
+          <w:tcPr>
+            <w:tcW w:w="8494" w:type="dxa"/>
+            <w:gridSpan w:val="2"/>
+          </w:tcPr>
+          <w:p>
+            <w:pPr>
+              <w:rPr>
+                <w:lang w:val="en-GB"/>
+              </w:rPr>
+            </w:pPr>
+            <w:r>
+              <w:rPr>
+                <w:b/>
+                <w:lang w:val="en-GB"/>
+              </w:rPr>
+              <w:t>Table R</w:t>
+            </w:r>
+            <w:r>
+              <w:rPr>
+                <w:b/>
+              </w:rPr>
+              <w:t>16</w:t>
+            </w:r>
+            <w:r>
+              <w:rPr>
+                <w:lang w:val="en-GB"/>
+              </w:rPr>
+              <w:t xml:space="preserve"> (</w:t>
+            </w:r>
+            <w:proofErr w:type="spellStart"/>
+            <w:r>
+              <w:t>Contact</w:t>
+            </w:r>
+            <w:proofErr w:type="spellEnd"/>
+            <w:r>
+              <w:rPr>
+                <w:lang w:val="en-GB"/>
+              </w:rPr>
+              <w:t>)</w:t>
+            </w:r>
+          </w:p>
+        </w:tc>
+      </w:tr>
+      <w:tr>
+        <w:tc>
+          <w:tcPr>
+            <w:tcW w:w="8494" w:type="dxa"/>
+            <w:gridSpan w:val="2"/>
+          </w:tcPr>
+          <w:p>
+            <w:pPr>
+              <w:rPr>
+                <w:lang w:val="en-GB"/>
+              </w:rPr>
+            </w:pPr>
+            <w:r>
+              <w:rPr>
+                <w:b/>
+                <w:lang w:val="en-GB"/>
+              </w:rPr>
+              <w:t>Keys:</w:t>
+            </w:r>
+            <w:r>
+              <w:rPr>
+                <w:lang w:val="en-GB"/>
+              </w:rPr>
+              <w:t xml:space="preserve"> {id</w:t>
+            </w:r>
+            <w:r>
+              <w:rPr>
+                <w:lang w:val="en-US"/>
+              </w:rPr>
+              <w:t xml:space="preserve">_user, </w:t>
+            </w:r>
+            <w:proofErr w:type="spellStart"/>
+            <w:r>
+              <w:rPr>
+                <w:lang w:val="en-US"/>
+              </w:rPr>
+              <w:t>id_contact</w:t>
+            </w:r>
+            <w:proofErr w:type="spellEnd"/>
+            <w:r>
+              <w:rPr>
+                <w:lang w:val="en-GB"/>
+              </w:rPr>
+              <w:t>}</w:t>
+            </w:r>
+          </w:p>
+        </w:tc>
+      </w:tr>
+      <w:tr>
+        <w:tc>
+          <w:tcPr>
+            <w:tcW w:w="8494" w:type="dxa"/>
+            <w:gridSpan w:val="2"/>
+          </w:tcPr>
+          <w:p>
+            <w:pPr>
+              <w:rPr>
+                <w:b/>
+                <w:lang w:val="en-GB"/>
+              </w:rPr>
+            </w:pPr>
+            <w:r>
+              <w:rPr>
+                <w:b/>
+                <w:lang w:val="en-GB"/>
+              </w:rPr>
+              <w:t>Functional Dependencies</w:t>
+            </w:r>
+          </w:p>
+        </w:tc>
+      </w:tr>
+      <w:tr>
+        <w:tc>
+          <w:tcPr>
+            <w:tcW w:w="8494" w:type="dxa"/>
+            <w:gridSpan w:val="2"/>
+          </w:tcPr>
+          <w:p>
+            <w:pPr>
+              <w:rPr>
+                <w:lang w:val="en-GB"/>
+              </w:rPr>
+            </w:pPr>
+            <w:r>
+              <w:t>(</w:t>
+            </w:r>
+            <w:proofErr w:type="spellStart"/>
+            <w:r>
+              <w:t>none</w:t>
+            </w:r>
+            <w:proofErr w:type="spellEnd"/>
+            <w:r>
+              <w:t>)</w:t>
+            </w:r>
+          </w:p>
+        </w:tc>
+      </w:tr>
+      <w:tr>
+        <w:tc>
+          <w:tcPr>
+            <w:tcW w:w="1980" w:type="dxa"/>
+          </w:tcPr>
+          <w:p>
+            <w:pPr>
+              <w:rPr>
+                <w:b/>
+                <w:lang w:val="en-US"/>
+              </w:rPr>
+            </w:pPr>
+            <w:r>
+              <w:rPr>
+                <w:b/>
+                <w:lang w:val="en-US"/>
+              </w:rPr>
+              <w:t>NORMAL FORM</w:t>
+            </w:r>
+          </w:p>
+        </w:tc>
+        <w:tc>
+          <w:tcPr>
+            <w:tcW w:w="6514" w:type="dxa"/>
+          </w:tcPr>
+          <w:p>
+            <w:pPr>
+              <w:rPr>
+                <w:lang w:val="en-GB"/>
+              </w:rPr>
+            </w:pPr>
+            <w:r>
+              <w:rPr>
+                <w:lang w:val="en-GB"/>
+              </w:rPr>
+              <w:t>BCNF</w:t>
+            </w:r>
+          </w:p>
+        </w:tc>
+      </w:tr>
+    </w:tbl>
+    <w:p>
+      <w:pPr>
+        <w:rPr>
+          <w:lang w:val="en-US"/>
+        </w:rPr>
+      </w:pPr>
+    </w:p>
+    <w:tbl>
+      <w:tblPr>
+        <w:tblStyle w:val="TabelacomGrelhaClara"/>
+        <w:tblW w:w="0" w:type="auto"/>
+        <w:tblLook w:val="04A0" w:firstRow="1" w:lastRow="0" w:firstColumn="1" w:lastColumn="0" w:noHBand="0" w:noVBand="1"/>
+      </w:tblPr>
+      <w:tblGrid>
+        <w:gridCol w:w="1980"/>
+        <w:gridCol w:w="6514"/>
+      </w:tblGrid>
+      <w:tr>
+        <w:tc>
+          <w:tcPr>
+            <w:tcW w:w="8494" w:type="dxa"/>
+            <w:gridSpan w:val="2"/>
+          </w:tcPr>
+          <w:p>
+            <w:pPr>
+              <w:rPr>
+                <w:lang w:val="en-GB"/>
+              </w:rPr>
+            </w:pPr>
+            <w:r>
+              <w:rPr>
+                <w:b/>
+                <w:lang w:val="en-GB"/>
+              </w:rPr>
+              <w:lastRenderedPageBreak/>
+              <w:t>Table R</w:t>
+            </w:r>
+            <w:r>
+              <w:rPr>
+                <w:b/>
+              </w:rPr>
+              <w:t>17</w:t>
+            </w:r>
+            <w:r>
+              <w:rPr>
+                <w:lang w:val="en-GB"/>
+              </w:rPr>
+              <w:t xml:space="preserve"> (</w:t>
+            </w:r>
+            <w:proofErr w:type="spellStart"/>
+            <w:r>
+              <w:t>Ban_user</w:t>
+            </w:r>
+            <w:proofErr w:type="spellEnd"/>
+            <w:r>
+              <w:rPr>
+                <w:lang w:val="en-GB"/>
+              </w:rPr>
+              <w:t>)</w:t>
+            </w:r>
+          </w:p>
+        </w:tc>
+      </w:tr>
+      <w:tr>
+        <w:tc>
+          <w:tcPr>
+            <w:tcW w:w="8494" w:type="dxa"/>
+            <w:gridSpan w:val="2"/>
+          </w:tcPr>
+          <w:p>
+            <w:pPr>
+              <w:rPr>
+                <w:lang w:val="en-GB"/>
+              </w:rPr>
+            </w:pPr>
+            <w:r>
+              <w:rPr>
+                <w:b/>
+                <w:lang w:val="en-GB"/>
+              </w:rPr>
+              <w:t>Keys:</w:t>
+            </w:r>
+            <w:r>
+              <w:rPr>
+                <w:lang w:val="en-GB"/>
+              </w:rPr>
+              <w:t xml:space="preserve"> {</w:t>
+            </w:r>
+            <w:proofErr w:type="spellStart"/>
+            <w:r>
+              <w:t>id_user</w:t>
+            </w:r>
+            <w:proofErr w:type="spellEnd"/>
+            <w:r>
+              <w:rPr>
+                <w:lang w:val="en-GB"/>
+              </w:rPr>
+              <w:t>}</w:t>
+            </w:r>
+          </w:p>
+        </w:tc>
+      </w:tr>
+      <w:tr>
+        <w:tc>
+          <w:tcPr>
+            <w:tcW w:w="8494" w:type="dxa"/>
+            <w:gridSpan w:val="2"/>
+          </w:tcPr>
+          <w:p>
+            <w:pPr>
+              <w:rPr>
+                <w:b/>
+                <w:lang w:val="en-GB"/>
+              </w:rPr>
+            </w:pPr>
+            <w:r>
+              <w:rPr>
+                <w:b/>
+                <w:lang w:val="en-GB"/>
+              </w:rPr>
+              <w:t>Functional Dependencies</w:t>
+            </w:r>
+          </w:p>
+        </w:tc>
+      </w:tr>
+      <w:tr>
+        <w:tc>
+          <w:tcPr>
+            <w:tcW w:w="1980" w:type="dxa"/>
+          </w:tcPr>
+          <w:p>
+            <w:r>
+              <w:t>FD1701</w:t>
+            </w:r>
+          </w:p>
+        </w:tc>
+        <w:tc>
+          <w:tcPr>
+            <w:tcW w:w="6514" w:type="dxa"/>
+          </w:tcPr>
+          <w:p>
+            <w:pPr>
+              <w:rPr>
+                <w:lang w:val="en-GB"/>
+              </w:rPr>
+            </w:pPr>
+            <w:proofErr w:type="spellStart"/>
+            <w:r>
+              <w:t>id_user</w:t>
+            </w:r>
+            <w:proofErr w:type="spellEnd"/>
+            <w:r>
+              <w:t xml:space="preserve"> </w:t>
+            </w:r>
+            <w:r>
+              <w:sym w:font="Symbol" w:char="F0AE"/>
+            </w:r>
+            <w:r>
+              <w:t xml:space="preserve"> {</w:t>
+            </w:r>
+            <w:proofErr w:type="spellStart"/>
+            <w:r>
+              <w:t>id_administrator</w:t>
+            </w:r>
+            <w:proofErr w:type="spellEnd"/>
+            <w:r>
+              <w:t>}</w:t>
+            </w:r>
+          </w:p>
+        </w:tc>
+      </w:tr>
+      <w:tr>
+        <w:tc>
+          <w:tcPr>
+            <w:tcW w:w="1980" w:type="dxa"/>
+          </w:tcPr>
+          <w:p>
+            <w:pPr>
+              <w:rPr>
+                <w:b/>
+                <w:lang w:val="en-US"/>
+              </w:rPr>
+            </w:pPr>
+            <w:r>
+              <w:rPr>
+                <w:b/>
+                <w:lang w:val="en-US"/>
+              </w:rPr>
+              <w:t>NORMAL FORM</w:t>
+            </w:r>
+          </w:p>
+        </w:tc>
+        <w:tc>
+          <w:tcPr>
+            <w:tcW w:w="6514" w:type="dxa"/>
+          </w:tcPr>
+          <w:p>
+            <w:pPr>
+              <w:rPr>
+                <w:lang w:val="en-GB"/>
+              </w:rPr>
+            </w:pPr>
+            <w:r>
+              <w:rPr>
+                <w:lang w:val="en-GB"/>
+              </w:rPr>
+              <w:t>BCNF</w:t>
+            </w:r>
+          </w:p>
+        </w:tc>
+      </w:tr>
+    </w:tbl>
+    <w:p>
+      <w:pPr>
+        <w:rPr>
+          <w:lang w:val="en-US"/>
+        </w:rPr>
+      </w:pPr>
+    </w:p>
+    <w:tbl>
+      <w:tblPr>
+        <w:tblStyle w:val="TabelacomGrelhaClara"/>
+        <w:tblW w:w="0" w:type="auto"/>
+        <w:tblLook w:val="04A0" w:firstRow="1" w:lastRow="0" w:firstColumn="1" w:lastColumn="0" w:noHBand="0" w:noVBand="1"/>
+      </w:tblPr>
+      <w:tblGrid>
+        <w:gridCol w:w="1980"/>
+        <w:gridCol w:w="6514"/>
+      </w:tblGrid>
+      <w:tr>
+        <w:tc>
+          <w:tcPr>
+            <w:tcW w:w="8494" w:type="dxa"/>
+            <w:gridSpan w:val="2"/>
+          </w:tcPr>
+          <w:p>
+            <w:pPr>
+              <w:rPr>
+                <w:lang w:val="en-GB"/>
+              </w:rPr>
+            </w:pPr>
+            <w:r>
+              <w:rPr>
+                <w:b/>
+                <w:lang w:val="en-GB"/>
+              </w:rPr>
+              <w:t>Table R</w:t>
+            </w:r>
+            <w:r>
+              <w:rPr>
+                <w:b/>
+              </w:rPr>
+              <w:t>18</w:t>
+            </w:r>
+            <w:r>
+              <w:rPr>
+                <w:lang w:val="en-GB"/>
+              </w:rPr>
+              <w:t xml:space="preserve"> (</w:t>
+            </w:r>
+            <w:proofErr w:type="spellStart"/>
+            <w:r>
+              <w:t>Archive_project</w:t>
+            </w:r>
+            <w:proofErr w:type="spellEnd"/>
+            <w:r>
+              <w:rPr>
+                <w:lang w:val="en-GB"/>
+              </w:rPr>
+              <w:t>)</w:t>
+            </w:r>
+          </w:p>
+        </w:tc>
+      </w:tr>
+      <w:tr>
+        <w:tc>
+          <w:tcPr>
+            <w:tcW w:w="8494" w:type="dxa"/>
+            <w:gridSpan w:val="2"/>
+          </w:tcPr>
+          <w:p>
+            <w:pPr>
+              <w:rPr>
+                <w:lang w:val="en-GB"/>
+              </w:rPr>
+            </w:pPr>
+            <w:r>
+              <w:rPr>
+                <w:b/>
+                <w:lang w:val="en-GB"/>
+              </w:rPr>
+              <w:t>Keys:</w:t>
+            </w:r>
+            <w:r>
+              <w:rPr>
+                <w:lang w:val="en-GB"/>
+              </w:rPr>
+              <w:t xml:space="preserve"> {</w:t>
+            </w:r>
+            <w:proofErr w:type="spellStart"/>
+            <w:r>
+              <w:t>id_project</w:t>
+            </w:r>
+            <w:proofErr w:type="spellEnd"/>
+            <w:r>
+              <w:rPr>
+                <w:lang w:val="en-GB"/>
+              </w:rPr>
+              <w:t>}</w:t>
+            </w:r>
+          </w:p>
+        </w:tc>
+      </w:tr>
+      <w:tr>
+        <w:tc>
+          <w:tcPr>
+            <w:tcW w:w="8494" w:type="dxa"/>
+            <w:gridSpan w:val="2"/>
+          </w:tcPr>
+          <w:p>
+            <w:pPr>
+              <w:rPr>
+                <w:b/>
+                <w:lang w:val="en-GB"/>
+              </w:rPr>
+            </w:pPr>
+            <w:r>
+              <w:rPr>
+                <w:b/>
+                <w:lang w:val="en-GB"/>
+              </w:rPr>
+              <w:t>Functional Dependencies</w:t>
+            </w:r>
+          </w:p>
+        </w:tc>
+      </w:tr>
+      <w:tr>
+        <w:tc>
+          <w:tcPr>
+            <w:tcW w:w="1980" w:type="dxa"/>
+          </w:tcPr>
+          <w:p>
+            <w:r>
+              <w:t>FD1801</w:t>
+            </w:r>
+          </w:p>
+        </w:tc>
+        <w:tc>
+          <w:tcPr>
+            <w:tcW w:w="6514" w:type="dxa"/>
+          </w:tcPr>
+          <w:p>
+            <w:pPr>
+              <w:rPr>
+                <w:lang w:val="en-GB"/>
+              </w:rPr>
+            </w:pPr>
+            <w:proofErr w:type="spellStart"/>
+            <w:r>
+              <w:t>id_project</w:t>
+            </w:r>
+            <w:proofErr w:type="spellEnd"/>
+            <w:r>
+              <w:t xml:space="preserve"> </w:t>
+            </w:r>
+            <w:r>
+              <w:sym w:font="Symbol" w:char="F0AE"/>
+            </w:r>
+            <w:r>
+              <w:t xml:space="preserve"> {</w:t>
+            </w:r>
+            <w:proofErr w:type="spellStart"/>
+            <w:r>
+              <w:t>id_administrator</w:t>
+            </w:r>
+            <w:proofErr w:type="spellEnd"/>
+            <w:r>
+              <w:t>}</w:t>
+            </w:r>
+          </w:p>
+        </w:tc>
+      </w:tr>
+      <w:tr>
+        <w:tc>
+          <w:tcPr>
+            <w:tcW w:w="1980" w:type="dxa"/>
+          </w:tcPr>
+          <w:p>
+            <w:pPr>
+              <w:rPr>
+                <w:b/>
+                <w:lang w:val="en-US"/>
+              </w:rPr>
+            </w:pPr>
+            <w:r>
+              <w:rPr>
+                <w:b/>
+                <w:lang w:val="en-US"/>
+              </w:rPr>
+              <w:t>NORMAL FORM</w:t>
+            </w:r>
+          </w:p>
+        </w:tc>
+        <w:tc>
+          <w:tcPr>
+            <w:tcW w:w="6514" w:type="dxa"/>
+          </w:tcPr>
+          <w:p>
+            <w:pPr>
+              <w:rPr>
+                <w:lang w:val="en-GB"/>
+              </w:rPr>
+            </w:pPr>
+            <w:r>
+              <w:rPr>
+                <w:lang w:val="en-GB"/>
+              </w:rPr>
+              <w:t>BCNF</w:t>
+            </w:r>
+          </w:p>
+        </w:tc>
+      </w:tr>
+    </w:tbl>
     <w:p>
       <w:pPr>
         <w:rPr>

</xml_diff>